<commit_message>
updated most recent FDM files
</commit_message>
<xml_diff>
--- a/Homework4/Aero 430 Exam 2 Updated.docx
+++ b/Homework4/Aero 430 Exam 2 Updated.docx
@@ -23514,7 +23514,6 @@
           <w:szCs w:val="28"/>
         </w:rPr>
       </w:pPr>
-      <w:bookmarkStart w:id="1" w:name="_GoBack"/>
       <w:r>
         <w:rPr>
           <w:noProof/>
@@ -23555,7 +23554,6 @@
           </wp:inline>
         </w:drawing>
       </w:r>
-      <w:bookmarkEnd w:id="1"/>
       <w:r>
         <w:rPr>
           <w:noProof/>
@@ -24006,16 +24004,7 @@
           <w:sz w:val="24"/>
           <w:szCs w:val="24"/>
         </w:rPr>
-        <w:t xml:space="preserve">Using previously derived </w:t>
-      </w:r>
-      <w:r>
-        <w:rPr>
-          <w:rFonts w:ascii="Times New Roman" w:eastAsia="Times New Roman" w:hAnsi="Times New Roman" w:cs="Times New Roman"/>
-          <w:color w:val="000000"/>
-          <w:sz w:val="24"/>
-          <w:szCs w:val="24"/>
-        </w:rPr>
-        <w:t>4</w:t>
+        <w:t>Using previously derived 4</w:t>
       </w:r>
       <w:r>
         <w:rPr>
@@ -24034,16 +24023,7 @@
           <w:sz w:val="24"/>
           <w:szCs w:val="24"/>
         </w:rPr>
-        <w:t xml:space="preserve"> order approximation</w:t>
-      </w:r>
-      <w:r>
-        <w:rPr>
-          <w:rFonts w:ascii="Times New Roman" w:eastAsia="Times New Roman" w:hAnsi="Times New Roman" w:cs="Times New Roman"/>
-          <w:color w:val="000000"/>
-          <w:sz w:val="24"/>
-          <w:szCs w:val="24"/>
-        </w:rPr>
-        <w:t>:</w:t>
+        <w:t xml:space="preserve"> order approximation:</w:t>
       </w:r>
     </w:p>
     <w:p>
@@ -24640,25 +24620,7 @@
             <w:sz w:val="24"/>
             <w:szCs w:val="24"/>
           </w:rPr>
-          <m:t>)</m:t>
-        </m:r>
-        <m:r>
-          <w:rPr>
-            <w:rFonts w:ascii="Cambria Math" w:eastAsia="Times New Roman" w:hAnsi="Cambria Math" w:cs="Times New Roman"/>
-            <w:color w:val="000000"/>
-            <w:sz w:val="24"/>
-            <w:szCs w:val="24"/>
-          </w:rPr>
-          <m:t>+</m:t>
-        </m:r>
-        <m:r>
-          <w:rPr>
-            <w:rFonts w:ascii="Cambria Math" w:eastAsia="Times New Roman" w:hAnsi="Cambria Math" w:cs="Times New Roman"/>
-            <w:color w:val="000000"/>
-            <w:sz w:val="24"/>
-            <w:szCs w:val="24"/>
-          </w:rPr>
-          <m:t>(</m:t>
+          <m:t>)+(</m:t>
         </m:r>
         <m:f>
           <m:fPr>
@@ -25162,16 +25124,7 @@
             <w:sz w:val="24"/>
             <w:szCs w:val="24"/>
           </w:rPr>
-          <m:t>)</m:t>
-        </m:r>
-        <m:r>
-          <w:rPr>
-            <w:rFonts w:ascii="Cambria Math" w:eastAsia="Times New Roman" w:hAnsi="Cambria Math" w:cs="Times New Roman"/>
-            <w:color w:val="000000"/>
-            <w:sz w:val="24"/>
-            <w:szCs w:val="24"/>
-          </w:rPr>
-          <m:t> </m:t>
+          <m:t>) </m:t>
         </m:r>
       </m:oMath>
       <w:r>
@@ -25441,6 +25394,55 @@
         </w:rPr>
         <w:tab/>
       </w:r>
+    </w:p>
+    <w:p>
+      <w:pPr>
+        <w:shd w:val="clear" w:color="auto" w:fill="FFFFFF"/>
+        <w:spacing w:after="0" w:line="240" w:lineRule="auto"/>
+        <w:rPr>
+          <w:rFonts w:ascii="Times New Roman" w:eastAsia="Times New Roman" w:hAnsi="Times New Roman" w:cs="Times New Roman"/>
+          <w:color w:val="000000"/>
+          <w:sz w:val="24"/>
+          <w:szCs w:val="24"/>
+        </w:rPr>
+      </w:pPr>
+    </w:p>
+    <w:p>
+      <w:pPr>
+        <w:shd w:val="clear" w:color="auto" w:fill="FFFFFF"/>
+        <w:spacing w:after="0" w:line="240" w:lineRule="auto"/>
+        <w:rPr>
+          <w:rFonts w:ascii="Times New Roman" w:eastAsia="Times New Roman" w:hAnsi="Times New Roman" w:cs="Times New Roman"/>
+          <w:color w:val="000000"/>
+          <w:sz w:val="24"/>
+          <w:szCs w:val="24"/>
+        </w:rPr>
+      </w:pPr>
+    </w:p>
+    <w:p>
+      <w:pPr>
+        <w:shd w:val="clear" w:color="auto" w:fill="FFFFFF"/>
+        <w:spacing w:after="0" w:line="240" w:lineRule="auto"/>
+        <w:rPr>
+          <w:rFonts w:ascii="Times New Roman" w:eastAsia="Times New Roman" w:hAnsi="Times New Roman" w:cs="Times New Roman"/>
+          <w:color w:val="000000"/>
+          <w:sz w:val="24"/>
+          <w:szCs w:val="24"/>
+        </w:rPr>
+      </w:pPr>
+    </w:p>
+    <w:p>
+      <w:pPr>
+        <w:shd w:val="clear" w:color="auto" w:fill="FFFFFF"/>
+        <w:spacing w:after="0" w:line="240" w:lineRule="auto"/>
+        <w:ind w:firstLine="720"/>
+        <w:rPr>
+          <w:rFonts w:ascii="Times New Roman" w:eastAsia="Times New Roman" w:hAnsi="Times New Roman" w:cs="Times New Roman"/>
+          <w:color w:val="000000"/>
+          <w:sz w:val="24"/>
+          <w:szCs w:val="24"/>
+        </w:rPr>
+      </w:pPr>
       <w:r>
         <w:rPr>
           <w:rFonts w:ascii="Times New Roman" w:eastAsia="Times New Roman" w:hAnsi="Times New Roman" w:cs="Times New Roman"/>
@@ -25448,7 +25450,148 @@
           <w:sz w:val="24"/>
           <w:szCs w:val="24"/>
         </w:rPr>
-        <w:t>Code to create right hand side with boundary conditions:</w:t>
+        <w:t>Assembled global matrix for 4</w:t>
+      </w:r>
+      <w:r>
+        <w:rPr>
+          <w:rFonts w:ascii="Times New Roman" w:eastAsia="Times New Roman" w:hAnsi="Times New Roman" w:cs="Times New Roman"/>
+          <w:color w:val="000000"/>
+          <w:sz w:val="24"/>
+          <w:szCs w:val="24"/>
+          <w:vertAlign w:val="superscript"/>
+        </w:rPr>
+        <w:t>th</w:t>
+      </w:r>
+      <w:r>
+        <w:rPr>
+          <w:rFonts w:ascii="Times New Roman" w:eastAsia="Times New Roman" w:hAnsi="Times New Roman" w:cs="Times New Roman"/>
+          <w:color w:val="000000"/>
+          <w:sz w:val="24"/>
+          <w:szCs w:val="24"/>
+        </w:rPr>
+        <w:t xml:space="preserve"> order approximation:</w:t>
+      </w:r>
+    </w:p>
+    <w:p>
+      <w:pPr>
+        <w:shd w:val="clear" w:color="auto" w:fill="FFFFFF"/>
+        <w:spacing w:after="0" w:line="240" w:lineRule="auto"/>
+        <w:jc w:val="center"/>
+        <w:rPr>
+          <w:rFonts w:ascii="Times New Roman" w:eastAsia="Times New Roman" w:hAnsi="Times New Roman" w:cs="Times New Roman"/>
+          <w:color w:val="000000"/>
+          <w:sz w:val="24"/>
+          <w:szCs w:val="24"/>
+        </w:rPr>
+      </w:pPr>
+      <w:r>
+        <w:rPr>
+          <w:noProof/>
+        </w:rPr>
+        <w:drawing>
+          <wp:inline distT="0" distB="0" distL="0" distR="0" wp14:anchorId="278935D4" wp14:editId="2DFD6934">
+            <wp:extent cx="3640407" cy="5266765"/>
+            <wp:effectExtent l="0" t="0" r="0" b="0"/>
+            <wp:docPr id="3" name="Picture 3"/>
+            <wp:cNvGraphicFramePr>
+              <a:graphicFrameLocks xmlns:a="http://schemas.openxmlformats.org/drawingml/2006/main" noChangeAspect="1"/>
+            </wp:cNvGraphicFramePr>
+            <a:graphic xmlns:a="http://schemas.openxmlformats.org/drawingml/2006/main">
+              <a:graphicData uri="http://schemas.openxmlformats.org/drawingml/2006/picture">
+                <pic:pic xmlns:pic="http://schemas.openxmlformats.org/drawingml/2006/picture">
+                  <pic:nvPicPr>
+                    <pic:cNvPr id="1" name=""/>
+                    <pic:cNvPicPr/>
+                  </pic:nvPicPr>
+                  <pic:blipFill>
+                    <a:blip r:embed="rId16"/>
+                    <a:stretch>
+                      <a:fillRect/>
+                    </a:stretch>
+                  </pic:blipFill>
+                  <pic:spPr>
+                    <a:xfrm>
+                      <a:off x="0" y="0"/>
+                      <a:ext cx="3652291" cy="5283958"/>
+                    </a:xfrm>
+                    <a:prstGeom prst="rect">
+                      <a:avLst/>
+                    </a:prstGeom>
+                  </pic:spPr>
+                </pic:pic>
+              </a:graphicData>
+            </a:graphic>
+          </wp:inline>
+        </w:drawing>
+      </w:r>
+      <w:bookmarkStart w:id="1" w:name="_GoBack"/>
+      <w:bookmarkEnd w:id="1"/>
+    </w:p>
+    <w:p>
+      <w:pPr>
+        <w:shd w:val="clear" w:color="auto" w:fill="FFFFFF"/>
+        <w:spacing w:after="0" w:line="240" w:lineRule="auto"/>
+        <w:rPr>
+          <w:rFonts w:ascii="Times New Roman" w:eastAsia="Times New Roman" w:hAnsi="Times New Roman" w:cs="Times New Roman"/>
+          <w:color w:val="000000"/>
+          <w:sz w:val="24"/>
+          <w:szCs w:val="24"/>
+        </w:rPr>
+      </w:pPr>
+      <w:r>
+        <w:rPr>
+          <w:rFonts w:ascii="Times New Roman" w:eastAsia="Times New Roman" w:hAnsi="Times New Roman" w:cs="Times New Roman"/>
+          <w:color w:val="000000"/>
+          <w:sz w:val="24"/>
+          <w:szCs w:val="24"/>
+        </w:rPr>
+        <w:tab/>
+      </w:r>
+      <w:r>
+        <w:rPr>
+          <w:rFonts w:ascii="Times New Roman" w:eastAsia="Times New Roman" w:hAnsi="Times New Roman" w:cs="Times New Roman"/>
+          <w:color w:val="000000"/>
+          <w:sz w:val="24"/>
+          <w:szCs w:val="24"/>
+        </w:rPr>
+        <w:t>Code to create right hand side with</w:t>
+      </w:r>
+      <w:r>
+        <w:rPr>
+          <w:rFonts w:ascii="Times New Roman" w:eastAsia="Times New Roman" w:hAnsi="Times New Roman" w:cs="Times New Roman"/>
+          <w:color w:val="000000"/>
+          <w:sz w:val="24"/>
+          <w:szCs w:val="24"/>
+        </w:rPr>
+        <w:t xml:space="preserve"> 2</w:t>
+      </w:r>
+      <w:r>
+        <w:rPr>
+          <w:rFonts w:ascii="Times New Roman" w:eastAsia="Times New Roman" w:hAnsi="Times New Roman" w:cs="Times New Roman"/>
+          <w:color w:val="000000"/>
+          <w:sz w:val="24"/>
+          <w:szCs w:val="24"/>
+          <w:vertAlign w:val="superscript"/>
+        </w:rPr>
+        <w:t>nd</w:t>
+      </w:r>
+      <w:r>
+        <w:rPr>
+          <w:rFonts w:ascii="Times New Roman" w:eastAsia="Times New Roman" w:hAnsi="Times New Roman" w:cs="Times New Roman"/>
+          <w:color w:val="000000"/>
+          <w:sz w:val="24"/>
+          <w:szCs w:val="24"/>
+        </w:rPr>
+        <w:t xml:space="preserve"> order</w:t>
+      </w:r>
+      <w:r>
+        <w:rPr>
+          <w:rFonts w:ascii="Times New Roman" w:eastAsia="Times New Roman" w:hAnsi="Times New Roman" w:cs="Times New Roman"/>
+          <w:color w:val="000000"/>
+          <w:sz w:val="24"/>
+          <w:szCs w:val="24"/>
+        </w:rPr>
+        <w:t xml:space="preserve"> boundary conditions:</w:t>
       </w:r>
     </w:p>
     <w:p>
@@ -25483,7 +25626,7 @@
                     <pic:cNvPicPr/>
                   </pic:nvPicPr>
                   <pic:blipFill>
-                    <a:blip r:embed="rId16"/>
+                    <a:blip r:embed="rId17"/>
                     <a:stretch>
                       <a:fillRect/>
                     </a:stretch>
@@ -25523,6 +25666,99 @@
           <w:szCs w:val="24"/>
         </w:rPr>
         <w:tab/>
+        <w:t>Code to create right had side with 4</w:t>
+      </w:r>
+      <w:r>
+        <w:rPr>
+          <w:rFonts w:ascii="Times New Roman" w:eastAsia="Times New Roman" w:hAnsi="Times New Roman" w:cs="Times New Roman"/>
+          <w:color w:val="000000"/>
+          <w:sz w:val="24"/>
+          <w:szCs w:val="24"/>
+          <w:vertAlign w:val="superscript"/>
+        </w:rPr>
+        <w:t>th</w:t>
+      </w:r>
+      <w:r>
+        <w:rPr>
+          <w:rFonts w:ascii="Times New Roman" w:eastAsia="Times New Roman" w:hAnsi="Times New Roman" w:cs="Times New Roman"/>
+          <w:color w:val="000000"/>
+          <w:sz w:val="24"/>
+          <w:szCs w:val="24"/>
+        </w:rPr>
+        <w:t xml:space="preserve"> order boundary conditions:</w:t>
+      </w:r>
+    </w:p>
+    <w:p>
+      <w:pPr>
+        <w:shd w:val="clear" w:color="auto" w:fill="FFFFFF"/>
+        <w:spacing w:after="0" w:line="240" w:lineRule="auto"/>
+        <w:rPr>
+          <w:rFonts w:ascii="Times New Roman" w:eastAsia="Times New Roman" w:hAnsi="Times New Roman" w:cs="Times New Roman"/>
+          <w:color w:val="000000"/>
+          <w:sz w:val="24"/>
+          <w:szCs w:val="24"/>
+        </w:rPr>
+      </w:pPr>
+      <w:r>
+        <w:rPr>
+          <w:noProof/>
+        </w:rPr>
+        <w:drawing>
+          <wp:inline distT="0" distB="0" distL="0" distR="0" wp14:anchorId="3AD2BCF8" wp14:editId="3A70E099">
+            <wp:extent cx="6596282" cy="390421"/>
+            <wp:effectExtent l="0" t="0" r="0" b="0"/>
+            <wp:docPr id="4" name="Picture 4"/>
+            <wp:cNvGraphicFramePr>
+              <a:graphicFrameLocks xmlns:a="http://schemas.openxmlformats.org/drawingml/2006/main" noChangeAspect="1"/>
+            </wp:cNvGraphicFramePr>
+            <a:graphic xmlns:a="http://schemas.openxmlformats.org/drawingml/2006/main">
+              <a:graphicData uri="http://schemas.openxmlformats.org/drawingml/2006/picture">
+                <pic:pic xmlns:pic="http://schemas.openxmlformats.org/drawingml/2006/picture">
+                  <pic:nvPicPr>
+                    <pic:cNvPr id="1" name=""/>
+                    <pic:cNvPicPr/>
+                  </pic:nvPicPr>
+                  <pic:blipFill>
+                    <a:blip r:embed="rId18"/>
+                    <a:stretch>
+                      <a:fillRect/>
+                    </a:stretch>
+                  </pic:blipFill>
+                  <pic:spPr>
+                    <a:xfrm>
+                      <a:off x="0" y="0"/>
+                      <a:ext cx="7631801" cy="451711"/>
+                    </a:xfrm>
+                    <a:prstGeom prst="rect">
+                      <a:avLst/>
+                    </a:prstGeom>
+                  </pic:spPr>
+                </pic:pic>
+              </a:graphicData>
+            </a:graphic>
+          </wp:inline>
+        </w:drawing>
+      </w:r>
+    </w:p>
+    <w:p>
+      <w:pPr>
+        <w:shd w:val="clear" w:color="auto" w:fill="FFFFFF"/>
+        <w:spacing w:after="0" w:line="240" w:lineRule="auto"/>
+        <w:rPr>
+          <w:rFonts w:ascii="Times New Roman" w:eastAsia="Times New Roman" w:hAnsi="Times New Roman" w:cs="Times New Roman"/>
+          <w:color w:val="000000"/>
+          <w:sz w:val="24"/>
+          <w:szCs w:val="24"/>
+        </w:rPr>
+      </w:pPr>
+      <w:r>
+        <w:rPr>
+          <w:rFonts w:ascii="Times New Roman" w:eastAsia="Times New Roman" w:hAnsi="Times New Roman" w:cs="Times New Roman"/>
+          <w:color w:val="000000"/>
+          <w:sz w:val="24"/>
+          <w:szCs w:val="24"/>
+        </w:rPr>
+        <w:tab/>
         <w:t>Solving for temperature matrix:</w:t>
       </w:r>
     </w:p>
@@ -25558,7 +25794,7 @@
                     <pic:cNvPicPr/>
                   </pic:nvPicPr>
                   <pic:blipFill>
-                    <a:blip r:embed="rId17"/>
+                    <a:blip r:embed="rId19"/>
                     <a:stretch>
                       <a:fillRect/>
                     </a:stretch>
@@ -25583,87 +25819,6 @@
       <w:pPr>
         <w:shd w:val="clear" w:color="auto" w:fill="FFFFFF"/>
         <w:spacing w:after="0" w:line="240" w:lineRule="auto"/>
-        <w:rPr>
-          <w:rFonts w:ascii="Times New Roman" w:eastAsia="Times New Roman" w:hAnsi="Times New Roman" w:cs="Times New Roman"/>
-          <w:color w:val="000000"/>
-          <w:sz w:val="24"/>
-          <w:szCs w:val="24"/>
-        </w:rPr>
-      </w:pPr>
-      <w:r>
-        <w:rPr>
-          <w:rFonts w:ascii="Times New Roman" w:eastAsia="Times New Roman" w:hAnsi="Times New Roman" w:cs="Times New Roman"/>
-          <w:color w:val="000000"/>
-          <w:sz w:val="24"/>
-          <w:szCs w:val="24"/>
-        </w:rPr>
-        <w:tab/>
-      </w:r>
-    </w:p>
-    <w:p>
-      <w:pPr>
-        <w:shd w:val="clear" w:color="auto" w:fill="FFFFFF"/>
-        <w:spacing w:after="0" w:line="240" w:lineRule="auto"/>
-        <w:rPr>
-          <w:rFonts w:ascii="Times New Roman" w:eastAsia="Times New Roman" w:hAnsi="Times New Roman" w:cs="Times New Roman"/>
-          <w:color w:val="000000"/>
-          <w:sz w:val="24"/>
-          <w:szCs w:val="24"/>
-        </w:rPr>
-      </w:pPr>
-    </w:p>
-    <w:p>
-      <w:pPr>
-        <w:shd w:val="clear" w:color="auto" w:fill="FFFFFF"/>
-        <w:spacing w:after="0" w:line="240" w:lineRule="auto"/>
-        <w:rPr>
-          <w:rFonts w:ascii="Times New Roman" w:eastAsia="Times New Roman" w:hAnsi="Times New Roman" w:cs="Times New Roman"/>
-          <w:color w:val="000000"/>
-          <w:sz w:val="24"/>
-          <w:szCs w:val="24"/>
-        </w:rPr>
-      </w:pPr>
-    </w:p>
-    <w:p>
-      <w:pPr>
-        <w:shd w:val="clear" w:color="auto" w:fill="FFFFFF"/>
-        <w:spacing w:after="0" w:line="240" w:lineRule="auto"/>
-        <w:rPr>
-          <w:rFonts w:ascii="Times New Roman" w:eastAsia="Times New Roman" w:hAnsi="Times New Roman" w:cs="Times New Roman"/>
-          <w:color w:val="000000"/>
-          <w:sz w:val="24"/>
-          <w:szCs w:val="24"/>
-        </w:rPr>
-      </w:pPr>
-    </w:p>
-    <w:p>
-      <w:pPr>
-        <w:shd w:val="clear" w:color="auto" w:fill="FFFFFF"/>
-        <w:spacing w:after="0" w:line="240" w:lineRule="auto"/>
-        <w:rPr>
-          <w:rFonts w:ascii="Times New Roman" w:eastAsia="Times New Roman" w:hAnsi="Times New Roman" w:cs="Times New Roman"/>
-          <w:color w:val="000000"/>
-          <w:sz w:val="24"/>
-          <w:szCs w:val="24"/>
-        </w:rPr>
-      </w:pPr>
-    </w:p>
-    <w:p>
-      <w:pPr>
-        <w:shd w:val="clear" w:color="auto" w:fill="FFFFFF"/>
-        <w:spacing w:after="0" w:line="240" w:lineRule="auto"/>
-        <w:rPr>
-          <w:rFonts w:ascii="Times New Roman" w:eastAsia="Times New Roman" w:hAnsi="Times New Roman" w:cs="Times New Roman"/>
-          <w:color w:val="000000"/>
-          <w:sz w:val="24"/>
-          <w:szCs w:val="24"/>
-        </w:rPr>
-      </w:pPr>
-    </w:p>
-    <w:p>
-      <w:pPr>
-        <w:shd w:val="clear" w:color="auto" w:fill="FFFFFF"/>
-        <w:spacing w:after="0" w:line="240" w:lineRule="auto"/>
         <w:ind w:firstLine="720"/>
         <w:rPr>
           <w:rFonts w:ascii="Times New Roman" w:eastAsia="Times New Roman" w:hAnsi="Times New Roman" w:cs="Times New Roman"/>
@@ -25714,7 +25869,7 @@
                     <pic:cNvPicPr/>
                   </pic:nvPicPr>
                   <pic:blipFill>
-                    <a:blip r:embed="rId18"/>
+                    <a:blip r:embed="rId20"/>
                     <a:stretch>
                       <a:fillRect/>
                     </a:stretch>
@@ -25806,7 +25961,7 @@
                     <pic:cNvPicPr/>
                   </pic:nvPicPr>
                   <pic:blipFill>
-                    <a:blip r:embed="rId19"/>
+                    <a:blip r:embed="rId21"/>
                     <a:stretch>
                       <a:fillRect/>
                     </a:stretch>
@@ -25895,129 +26050,6 @@
           <w:szCs w:val="28"/>
         </w:rPr>
         <w:t>:</w:t>
-      </w:r>
-    </w:p>
-    <w:p>
-      <w:pPr>
-        <w:shd w:val="clear" w:color="auto" w:fill="FFFFFF"/>
-        <w:spacing w:after="0" w:line="240" w:lineRule="auto"/>
-        <w:jc w:val="center"/>
-        <w:rPr>
-          <w:rFonts w:ascii="Times New Roman" w:eastAsia="Times New Roman" w:hAnsi="Times New Roman" w:cs="Times New Roman"/>
-          <w:b/>
-          <w:bCs/>
-          <w:color w:val="000000"/>
-          <w:sz w:val="28"/>
-          <w:szCs w:val="28"/>
-        </w:rPr>
-      </w:pPr>
-      <w:r>
-        <w:rPr>
-          <w:noProof/>
-        </w:rPr>
-        <w:drawing>
-          <wp:inline distT="0" distB="0" distL="0" distR="0" wp14:anchorId="1F080488" wp14:editId="7D5F06D1">
-            <wp:extent cx="3059171" cy="2467274"/>
-            <wp:effectExtent l="0" t="0" r="8255" b="0"/>
-            <wp:docPr id="14" name="Picture 14"/>
-            <wp:cNvGraphicFramePr>
-              <a:graphicFrameLocks xmlns:a="http://schemas.openxmlformats.org/drawingml/2006/main" noChangeAspect="1"/>
-            </wp:cNvGraphicFramePr>
-            <a:graphic xmlns:a="http://schemas.openxmlformats.org/drawingml/2006/main">
-              <a:graphicData uri="http://schemas.openxmlformats.org/drawingml/2006/picture">
-                <pic:pic xmlns:pic="http://schemas.openxmlformats.org/drawingml/2006/picture">
-                  <pic:nvPicPr>
-                    <pic:cNvPr id="1" name=""/>
-                    <pic:cNvPicPr/>
-                  </pic:nvPicPr>
-                  <pic:blipFill>
-                    <a:blip r:embed="rId20"/>
-                    <a:stretch>
-                      <a:fillRect/>
-                    </a:stretch>
-                  </pic:blipFill>
-                  <pic:spPr>
-                    <a:xfrm>
-                      <a:off x="0" y="0"/>
-                      <a:ext cx="3077344" cy="2481931"/>
-                    </a:xfrm>
-                    <a:prstGeom prst="rect">
-                      <a:avLst/>
-                    </a:prstGeom>
-                  </pic:spPr>
-                </pic:pic>
-              </a:graphicData>
-            </a:graphic>
-          </wp:inline>
-        </w:drawing>
-      </w:r>
-    </w:p>
-    <w:p>
-      <w:pPr>
-        <w:shd w:val="clear" w:color="auto" w:fill="FFFFFF"/>
-        <w:spacing w:after="0" w:line="240" w:lineRule="auto"/>
-        <w:jc w:val="center"/>
-        <w:rPr>
-          <w:rFonts w:ascii="Times New Roman" w:eastAsia="Times New Roman" w:hAnsi="Times New Roman" w:cs="Times New Roman"/>
-          <w:color w:val="000000"/>
-          <w:sz w:val="24"/>
-          <w:szCs w:val="24"/>
-        </w:rPr>
-      </w:pPr>
-      <w:r>
-        <w:rPr>
-          <w:rFonts w:ascii="Times New Roman" w:eastAsia="Times New Roman" w:hAnsi="Times New Roman" w:cs="Times New Roman"/>
-          <w:color w:val="000000"/>
-          <w:sz w:val="24"/>
-          <w:szCs w:val="24"/>
-        </w:rPr>
-        <w:t xml:space="preserve">Slope is 1.8 with </w:t>
-      </w:r>
-      <m:oMath>
-        <m:sSup>
-          <m:sSupPr>
-            <m:ctrlPr>
-              <w:rPr>
-                <w:rFonts w:ascii="Cambria Math" w:eastAsia="Times New Roman" w:hAnsi="Cambria Math" w:cs="Times New Roman"/>
-                <w:i/>
-                <w:color w:val="000000"/>
-                <w:sz w:val="24"/>
-                <w:szCs w:val="24"/>
-              </w:rPr>
-            </m:ctrlPr>
-          </m:sSupPr>
-          <m:e>
-            <m:r>
-              <w:rPr>
-                <w:rFonts w:ascii="Cambria Math" w:eastAsia="Times New Roman" w:hAnsi="Cambria Math" w:cs="Times New Roman"/>
-                <w:color w:val="000000"/>
-                <w:sz w:val="24"/>
-                <w:szCs w:val="24"/>
-              </w:rPr>
-              <m:t>R</m:t>
-            </m:r>
-          </m:e>
-          <m:sup>
-            <m:r>
-              <w:rPr>
-                <w:rFonts w:ascii="Cambria Math" w:eastAsia="Times New Roman" w:hAnsi="Cambria Math" w:cs="Times New Roman"/>
-                <w:color w:val="000000"/>
-                <w:sz w:val="24"/>
-                <w:szCs w:val="24"/>
-              </w:rPr>
-              <m:t>2</m:t>
-            </m:r>
-          </m:sup>
-        </m:sSup>
-      </m:oMath>
-      <w:r>
-        <w:rPr>
-          <w:rFonts w:ascii="Times New Roman" w:eastAsia="Times New Roman" w:hAnsi="Times New Roman" w:cs="Times New Roman"/>
-          <w:color w:val="000000"/>
-          <w:sz w:val="24"/>
-          <w:szCs w:val="24"/>
-        </w:rPr>
-        <w:t>= .993</w:t>
       </w:r>
     </w:p>
     <w:p>
@@ -26550,6 +26582,18 @@
       <w:pPr>
         <w:shd w:val="clear" w:color="auto" w:fill="FFFFFF"/>
         <w:spacing w:after="0" w:line="240" w:lineRule="auto"/>
+        <w:rPr>
+          <w:rFonts w:ascii="Times New Roman" w:eastAsia="Times New Roman" w:hAnsi="Times New Roman" w:cs="Times New Roman"/>
+          <w:color w:val="000000"/>
+          <w:sz w:val="24"/>
+          <w:szCs w:val="24"/>
+        </w:rPr>
+      </w:pPr>
+    </w:p>
+    <w:p>
+      <w:pPr>
+        <w:shd w:val="clear" w:color="auto" w:fill="FFFFFF"/>
+        <w:spacing w:after="0" w:line="240" w:lineRule="auto"/>
         <w:jc w:val="center"/>
         <w:rPr>
           <w:rFonts w:ascii="Times New Roman" w:eastAsia="Times New Roman" w:hAnsi="Times New Roman" w:cs="Times New Roman"/>
@@ -26563,7 +26607,7 @@
           <w:noProof/>
         </w:rPr>
         <w:drawing>
-          <wp:inline distT="0" distB="0" distL="0" distR="0" wp14:anchorId="16FB2D7D" wp14:editId="18714E97">
+          <wp:inline distT="0" distB="0" distL="0" distR="0" wp14:anchorId="063459AB" wp14:editId="21609A70">
             <wp:extent cx="2859741" cy="924833"/>
             <wp:effectExtent l="0" t="0" r="0" b="8890"/>
             <wp:docPr id="18" name="Picture 18"/>
@@ -26578,7 +26622,7 @@
                     <pic:cNvPicPr/>
                   </pic:nvPicPr>
                   <pic:blipFill>
-                    <a:blip r:embed="rId21"/>
+                    <a:blip r:embed="rId22"/>
                     <a:stretch>
                       <a:fillRect/>
                     </a:stretch>
@@ -26605,19 +26649,189 @@
         <w:spacing w:after="0" w:line="240" w:lineRule="auto"/>
         <w:rPr>
           <w:rFonts w:ascii="Times New Roman" w:eastAsia="Times New Roman" w:hAnsi="Times New Roman" w:cs="Times New Roman"/>
-          <w:color w:val="000000"/>
-          <w:sz w:val="24"/>
-          <w:szCs w:val="24"/>
+          <w:b/>
+          <w:bCs/>
+          <w:color w:val="000000"/>
+          <w:sz w:val="28"/>
+          <w:szCs w:val="28"/>
+        </w:rPr>
+      </w:pPr>
+    </w:p>
+    <w:p>
+      <w:pPr>
+        <w:shd w:val="clear" w:color="auto" w:fill="FFFFFF"/>
+        <w:spacing w:after="0" w:line="240" w:lineRule="auto"/>
+        <w:jc w:val="center"/>
+        <w:rPr>
+          <w:rFonts w:ascii="Times New Roman" w:eastAsia="Times New Roman" w:hAnsi="Times New Roman" w:cs="Times New Roman"/>
+          <w:b/>
+          <w:bCs/>
+          <w:color w:val="000000"/>
+          <w:sz w:val="28"/>
+          <w:szCs w:val="28"/>
         </w:rPr>
       </w:pPr>
       <w:r>
         <w:rPr>
+          <w:noProof/>
+        </w:rPr>
+        <w:drawing>
+          <wp:inline distT="0" distB="0" distL="0" distR="0" wp14:anchorId="1F080488" wp14:editId="7D5F06D1">
+            <wp:extent cx="3059171" cy="2467274"/>
+            <wp:effectExtent l="0" t="0" r="8255" b="0"/>
+            <wp:docPr id="14" name="Picture 14"/>
+            <wp:cNvGraphicFramePr>
+              <a:graphicFrameLocks xmlns:a="http://schemas.openxmlformats.org/drawingml/2006/main" noChangeAspect="1"/>
+            </wp:cNvGraphicFramePr>
+            <a:graphic xmlns:a="http://schemas.openxmlformats.org/drawingml/2006/main">
+              <a:graphicData uri="http://schemas.openxmlformats.org/drawingml/2006/picture">
+                <pic:pic xmlns:pic="http://schemas.openxmlformats.org/drawingml/2006/picture">
+                  <pic:nvPicPr>
+                    <pic:cNvPr id="1" name=""/>
+                    <pic:cNvPicPr/>
+                  </pic:nvPicPr>
+                  <pic:blipFill>
+                    <a:blip r:embed="rId23"/>
+                    <a:stretch>
+                      <a:fillRect/>
+                    </a:stretch>
+                  </pic:blipFill>
+                  <pic:spPr>
+                    <a:xfrm>
+                      <a:off x="0" y="0"/>
+                      <a:ext cx="3077344" cy="2481931"/>
+                    </a:xfrm>
+                    <a:prstGeom prst="rect">
+                      <a:avLst/>
+                    </a:prstGeom>
+                  </pic:spPr>
+                </pic:pic>
+              </a:graphicData>
+            </a:graphic>
+          </wp:inline>
+        </w:drawing>
+      </w:r>
+    </w:p>
+    <w:p>
+      <w:pPr>
+        <w:shd w:val="clear" w:color="auto" w:fill="FFFFFF"/>
+        <w:spacing w:after="0" w:line="240" w:lineRule="auto"/>
+        <w:jc w:val="center"/>
+        <w:rPr>
+          <w:rFonts w:ascii="Times New Roman" w:eastAsia="Times New Roman" w:hAnsi="Times New Roman" w:cs="Times New Roman"/>
+          <w:color w:val="000000"/>
+          <w:sz w:val="24"/>
+          <w:szCs w:val="24"/>
+        </w:rPr>
+      </w:pPr>
+      <w:r>
+        <w:rPr>
+          <w:rFonts w:ascii="Times New Roman" w:eastAsia="Times New Roman" w:hAnsi="Times New Roman" w:cs="Times New Roman"/>
+          <w:color w:val="000000"/>
+          <w:sz w:val="24"/>
+          <w:szCs w:val="24"/>
+        </w:rPr>
+        <w:t xml:space="preserve">Slope is 1.8 with </w:t>
+      </w:r>
+      <m:oMath>
+        <m:sSup>
+          <m:sSupPr>
+            <m:ctrlPr>
+              <w:rPr>
+                <w:rFonts w:ascii="Cambria Math" w:eastAsia="Times New Roman" w:hAnsi="Cambria Math" w:cs="Times New Roman"/>
+                <w:i/>
+                <w:color w:val="000000"/>
+                <w:sz w:val="24"/>
+                <w:szCs w:val="24"/>
+              </w:rPr>
+            </m:ctrlPr>
+          </m:sSupPr>
+          <m:e>
+            <m:r>
+              <w:rPr>
+                <w:rFonts w:ascii="Cambria Math" w:eastAsia="Times New Roman" w:hAnsi="Cambria Math" w:cs="Times New Roman"/>
+                <w:color w:val="000000"/>
+                <w:sz w:val="24"/>
+                <w:szCs w:val="24"/>
+              </w:rPr>
+              <m:t>R</m:t>
+            </m:r>
+          </m:e>
+          <m:sup>
+            <m:r>
+              <w:rPr>
+                <w:rFonts w:ascii="Cambria Math" w:eastAsia="Times New Roman" w:hAnsi="Cambria Math" w:cs="Times New Roman"/>
+                <w:color w:val="000000"/>
+                <w:sz w:val="24"/>
+                <w:szCs w:val="24"/>
+              </w:rPr>
+              <m:t>2</m:t>
+            </m:r>
+          </m:sup>
+        </m:sSup>
+      </m:oMath>
+      <w:r>
+        <w:rPr>
+          <w:rFonts w:ascii="Times New Roman" w:eastAsia="Times New Roman" w:hAnsi="Times New Roman" w:cs="Times New Roman"/>
+          <w:color w:val="000000"/>
+          <w:sz w:val="24"/>
+          <w:szCs w:val="24"/>
+        </w:rPr>
+        <w:t>= .993</w:t>
+      </w:r>
+    </w:p>
+    <w:p>
+      <w:pPr>
+        <w:shd w:val="clear" w:color="auto" w:fill="FFFFFF"/>
+        <w:spacing w:after="0" w:line="240" w:lineRule="auto"/>
+        <w:rPr>
+          <w:rFonts w:ascii="Times New Roman" w:eastAsia="Times New Roman" w:hAnsi="Times New Roman" w:cs="Times New Roman"/>
+          <w:color w:val="000000"/>
+          <w:sz w:val="24"/>
+          <w:szCs w:val="24"/>
+        </w:rPr>
+      </w:pPr>
+      <w:r>
+        <w:rPr>
           <w:rFonts w:ascii="Times New Roman" w:eastAsia="Times New Roman" w:hAnsi="Times New Roman" w:cs="Times New Roman"/>
           <w:color w:val="000000"/>
           <w:sz w:val="24"/>
           <w:szCs w:val="24"/>
         </w:rPr>
         <w:tab/>
+      </w:r>
+    </w:p>
+    <w:p>
+      <w:pPr>
+        <w:shd w:val="clear" w:color="auto" w:fill="FFFFFF"/>
+        <w:spacing w:after="0" w:line="240" w:lineRule="auto"/>
+        <w:rPr>
+          <w:rFonts w:ascii="Times New Roman" w:eastAsia="Times New Roman" w:hAnsi="Times New Roman" w:cs="Times New Roman"/>
+          <w:color w:val="000000"/>
+          <w:sz w:val="24"/>
+          <w:szCs w:val="24"/>
+        </w:rPr>
+      </w:pPr>
+    </w:p>
+    <w:p>
+      <w:pPr>
+        <w:shd w:val="clear" w:color="auto" w:fill="FFFFFF"/>
+        <w:spacing w:after="0" w:line="240" w:lineRule="auto"/>
+        <w:ind w:firstLine="720"/>
+        <w:rPr>
+          <w:rFonts w:ascii="Times New Roman" w:eastAsia="Times New Roman" w:hAnsi="Times New Roman" w:cs="Times New Roman"/>
+          <w:color w:val="000000"/>
+          <w:sz w:val="24"/>
+          <w:szCs w:val="24"/>
+        </w:rPr>
+      </w:pPr>
+      <w:r>
+        <w:rPr>
+          <w:rFonts w:ascii="Times New Roman" w:eastAsia="Times New Roman" w:hAnsi="Times New Roman" w:cs="Times New Roman"/>
+          <w:color w:val="000000"/>
+          <w:sz w:val="24"/>
+          <w:szCs w:val="24"/>
+        </w:rPr>
         <w:t>This output is the following in Python:</w:t>
       </w:r>
     </w:p>
@@ -26653,7 +26867,7 @@
                     <pic:cNvPicPr/>
                   </pic:nvPicPr>
                   <pic:blipFill>
-                    <a:blip r:embed="rId22"/>
+                    <a:blip r:embed="rId24"/>
                     <a:stretch>
                       <a:fillRect/>
                     </a:stretch>
@@ -26718,18 +26932,7 @@
           <w:sz w:val="28"/>
           <w:szCs w:val="28"/>
         </w:rPr>
-        <w:t xml:space="preserve">Convergence Rates and plots for </w:t>
-      </w:r>
-      <w:r>
-        <w:rPr>
-          <w:rFonts w:ascii="Times New Roman" w:eastAsia="Times New Roman" w:hAnsi="Times New Roman" w:cs="Times New Roman"/>
-          <w:b/>
-          <w:bCs/>
-          <w:color w:val="000000"/>
-          <w:sz w:val="28"/>
-          <w:szCs w:val="28"/>
-        </w:rPr>
-        <w:t>4</w:t>
+        <w:t>Convergence Rates and plots for 4</w:t>
       </w:r>
       <w:r>
         <w:rPr>
@@ -26759,6 +26962,7 @@
       <w:pPr>
         <w:shd w:val="clear" w:color="auto" w:fill="FFFFFF"/>
         <w:spacing w:after="0" w:line="240" w:lineRule="auto"/>
+        <w:jc w:val="center"/>
         <w:rPr>
           <w:rFonts w:ascii="Times New Roman" w:eastAsia="Times New Roman" w:hAnsi="Times New Roman" w:cs="Times New Roman"/>
           <w:color w:val="000000"/>
@@ -26766,6 +26970,210 @@
           <w:szCs w:val="24"/>
         </w:rPr>
       </w:pPr>
+      <w:r>
+        <w:rPr>
+          <w:rFonts w:ascii="Times New Roman" w:eastAsia="Times New Roman" w:hAnsi="Times New Roman" w:cs="Times New Roman"/>
+          <w:color w:val="000000"/>
+          <w:sz w:val="24"/>
+          <w:szCs w:val="24"/>
+        </w:rPr>
+        <w:t xml:space="preserve">Slope approaches 4.44, with </w:t>
+      </w:r>
+      <m:oMath>
+        <m:sSup>
+          <m:sSupPr>
+            <m:ctrlPr>
+              <w:rPr>
+                <w:rFonts w:ascii="Cambria Math" w:eastAsia="Times New Roman" w:hAnsi="Cambria Math" w:cs="Times New Roman"/>
+                <w:i/>
+                <w:color w:val="000000"/>
+                <w:sz w:val="24"/>
+                <w:szCs w:val="24"/>
+              </w:rPr>
+            </m:ctrlPr>
+          </m:sSupPr>
+          <m:e>
+            <m:r>
+              <w:rPr>
+                <w:rFonts w:ascii="Cambria Math" w:eastAsia="Times New Roman" w:hAnsi="Cambria Math" w:cs="Times New Roman"/>
+                <w:color w:val="000000"/>
+                <w:sz w:val="24"/>
+                <w:szCs w:val="24"/>
+              </w:rPr>
+              <m:t>R</m:t>
+            </m:r>
+          </m:e>
+          <m:sup>
+            <m:r>
+              <w:rPr>
+                <w:rFonts w:ascii="Cambria Math" w:eastAsia="Times New Roman" w:hAnsi="Cambria Math" w:cs="Times New Roman"/>
+                <w:color w:val="000000"/>
+                <w:sz w:val="24"/>
+                <w:szCs w:val="24"/>
+              </w:rPr>
+              <m:t>2</m:t>
+            </m:r>
+          </m:sup>
+        </m:sSup>
+        <m:r>
+          <w:rPr>
+            <w:rFonts w:ascii="Cambria Math" w:eastAsia="Times New Roman" w:hAnsi="Cambria Math" w:cs="Times New Roman"/>
+            <w:color w:val="000000"/>
+            <w:sz w:val="24"/>
+            <w:szCs w:val="24"/>
+          </w:rPr>
+          <m:t>= .99</m:t>
+        </m:r>
+      </m:oMath>
+    </w:p>
+    <w:p>
+      <w:pPr>
+        <w:shd w:val="clear" w:color="auto" w:fill="FFFFFF"/>
+        <w:spacing w:after="0" w:line="240" w:lineRule="auto"/>
+        <w:jc w:val="center"/>
+        <w:rPr>
+          <w:rFonts w:ascii="Times New Roman" w:eastAsia="Times New Roman" w:hAnsi="Times New Roman" w:cs="Times New Roman"/>
+          <w:b/>
+          <w:bCs/>
+          <w:color w:val="000000"/>
+          <w:sz w:val="28"/>
+          <w:szCs w:val="28"/>
+        </w:rPr>
+      </w:pPr>
+      <w:r>
+        <w:rPr>
+          <w:noProof/>
+        </w:rPr>
+        <w:drawing>
+          <wp:inline distT="0" distB="0" distL="0" distR="0" wp14:anchorId="697259FA" wp14:editId="375748F2">
+            <wp:extent cx="3152210" cy="2460812"/>
+            <wp:effectExtent l="0" t="0" r="0" b="0"/>
+            <wp:docPr id="16" name="Picture 16"/>
+            <wp:cNvGraphicFramePr>
+              <a:graphicFrameLocks xmlns:a="http://schemas.openxmlformats.org/drawingml/2006/main" noChangeAspect="1"/>
+            </wp:cNvGraphicFramePr>
+            <a:graphic xmlns:a="http://schemas.openxmlformats.org/drawingml/2006/main">
+              <a:graphicData uri="http://schemas.openxmlformats.org/drawingml/2006/picture">
+                <pic:pic xmlns:pic="http://schemas.openxmlformats.org/drawingml/2006/picture">
+                  <pic:nvPicPr>
+                    <pic:cNvPr id="1" name=""/>
+                    <pic:cNvPicPr/>
+                  </pic:nvPicPr>
+                  <pic:blipFill>
+                    <a:blip r:embed="rId25"/>
+                    <a:stretch>
+                      <a:fillRect/>
+                    </a:stretch>
+                  </pic:blipFill>
+                  <pic:spPr>
+                    <a:xfrm>
+                      <a:off x="0" y="0"/>
+                      <a:ext cx="3164018" cy="2470030"/>
+                    </a:xfrm>
+                    <a:prstGeom prst="rect">
+                      <a:avLst/>
+                    </a:prstGeom>
+                  </pic:spPr>
+                </pic:pic>
+              </a:graphicData>
+            </a:graphic>
+          </wp:inline>
+        </w:drawing>
+      </w:r>
+    </w:p>
+    <w:p>
+      <w:pPr>
+        <w:shd w:val="clear" w:color="auto" w:fill="FFFFFF"/>
+        <w:spacing w:after="0" w:line="240" w:lineRule="auto"/>
+        <w:jc w:val="center"/>
+        <w:rPr>
+          <w:rFonts w:ascii="Times New Roman" w:eastAsia="Times New Roman" w:hAnsi="Times New Roman" w:cs="Times New Roman"/>
+          <w:color w:val="000000"/>
+          <w:sz w:val="28"/>
+          <w:szCs w:val="28"/>
+        </w:rPr>
+      </w:pPr>
+      <w:r>
+        <w:rPr>
+          <w:rFonts w:ascii="Times New Roman" w:eastAsia="Times New Roman" w:hAnsi="Times New Roman" w:cs="Times New Roman"/>
+          <w:color w:val="000000"/>
+          <w:sz w:val="28"/>
+          <w:szCs w:val="28"/>
+        </w:rPr>
+        <w:t>Beta values for 4</w:t>
+      </w:r>
+      <w:r>
+        <w:rPr>
+          <w:rFonts w:ascii="Times New Roman" w:eastAsia="Times New Roman" w:hAnsi="Times New Roman" w:cs="Times New Roman"/>
+          <w:color w:val="000000"/>
+          <w:sz w:val="28"/>
+          <w:szCs w:val="28"/>
+          <w:vertAlign w:val="superscript"/>
+        </w:rPr>
+        <w:t>th</w:t>
+      </w:r>
+      <w:r>
+        <w:rPr>
+          <w:rFonts w:ascii="Times New Roman" w:eastAsia="Times New Roman" w:hAnsi="Times New Roman" w:cs="Times New Roman"/>
+          <w:color w:val="000000"/>
+          <w:sz w:val="28"/>
+          <w:szCs w:val="28"/>
+        </w:rPr>
+        <w:t xml:space="preserve"> order FDM:</w:t>
+      </w:r>
+    </w:p>
+    <w:p>
+      <w:pPr>
+        <w:shd w:val="clear" w:color="auto" w:fill="FFFFFF"/>
+        <w:spacing w:after="0" w:line="240" w:lineRule="auto"/>
+        <w:jc w:val="center"/>
+        <w:rPr>
+          <w:rFonts w:ascii="Times New Roman" w:eastAsia="Times New Roman" w:hAnsi="Times New Roman" w:cs="Times New Roman"/>
+          <w:color w:val="000000"/>
+          <w:sz w:val="24"/>
+          <w:szCs w:val="24"/>
+        </w:rPr>
+      </w:pPr>
+      <w:r>
+        <w:rPr>
+          <w:noProof/>
+        </w:rPr>
+        <w:drawing>
+          <wp:inline distT="0" distB="0" distL="0" distR="0" wp14:anchorId="0DAE3B6E" wp14:editId="5C2C93F5">
+            <wp:extent cx="1091994" cy="2429436"/>
+            <wp:effectExtent l="0" t="0" r="0" b="0"/>
+            <wp:docPr id="9" name="Picture 9"/>
+            <wp:cNvGraphicFramePr>
+              <a:graphicFrameLocks xmlns:a="http://schemas.openxmlformats.org/drawingml/2006/main" noChangeAspect="1"/>
+            </wp:cNvGraphicFramePr>
+            <a:graphic xmlns:a="http://schemas.openxmlformats.org/drawingml/2006/main">
+              <a:graphicData uri="http://schemas.openxmlformats.org/drawingml/2006/picture">
+                <pic:pic xmlns:pic="http://schemas.openxmlformats.org/drawingml/2006/picture">
+                  <pic:nvPicPr>
+                    <pic:cNvPr id="1" name=""/>
+                    <pic:cNvPicPr/>
+                  </pic:nvPicPr>
+                  <pic:blipFill>
+                    <a:blip r:embed="rId26"/>
+                    <a:stretch>
+                      <a:fillRect/>
+                    </a:stretch>
+                  </pic:blipFill>
+                  <pic:spPr>
+                    <a:xfrm>
+                      <a:off x="0" y="0"/>
+                      <a:ext cx="1104437" cy="2457119"/>
+                    </a:xfrm>
+                    <a:prstGeom prst="rect">
+                      <a:avLst/>
+                    </a:prstGeom>
+                  </pic:spPr>
+                </pic:pic>
+              </a:graphicData>
+            </a:graphic>
+          </wp:inline>
+        </w:drawing>
+      </w:r>
     </w:p>
     <w:p>
       <w:pPr>
@@ -26934,7 +27342,27 @@
           <w:sz w:val="24"/>
           <w:szCs w:val="24"/>
         </w:rPr>
-        <w:t>) and log(error graphs).</w:t>
+        <w:t xml:space="preserve">) and </w:t>
+      </w:r>
+      <w:proofErr w:type="gramStart"/>
+      <w:r>
+        <w:rPr>
+          <w:rFonts w:ascii="Times New Roman" w:eastAsia="Times New Roman" w:hAnsi="Times New Roman" w:cs="Times New Roman"/>
+          <w:color w:val="000000"/>
+          <w:sz w:val="24"/>
+          <w:szCs w:val="24"/>
+        </w:rPr>
+        <w:t>log(</w:t>
+      </w:r>
+      <w:proofErr w:type="gramEnd"/>
+      <w:r>
+        <w:rPr>
+          <w:rFonts w:ascii="Times New Roman" w:eastAsia="Times New Roman" w:hAnsi="Times New Roman" w:cs="Times New Roman"/>
+          <w:color w:val="000000"/>
+          <w:sz w:val="24"/>
+          <w:szCs w:val="24"/>
+        </w:rPr>
+        <w:t>error graphs).</w:t>
       </w:r>
     </w:p>
     <w:p>
@@ -26977,7 +27405,7 @@
     <w:p/>
     <w:p/>
     <w:sectPr>
-      <w:headerReference w:type="default" r:id="rId23"/>
+      <w:headerReference w:type="default" r:id="rId27"/>
       <w:pgSz w:w="12240" w:h="15840"/>
       <w:pgMar w:top="1440" w:right="1440" w:bottom="1440" w:left="1440" w:header="720" w:footer="720" w:gutter="0"/>
       <w:cols w:space="720"/>

</xml_diff>

<commit_message>
updated Exam 2(Homework 4) and added more convergence values
</commit_message>
<xml_diff>
--- a/Homework4/Aero 430 Exam 2 Updated.docx
+++ b/Homework4/Aero 430 Exam 2 Updated.docx
@@ -25524,8 +25524,6 @@
           </wp:inline>
         </w:drawing>
       </w:r>
-      <w:bookmarkStart w:id="1" w:name="_GoBack"/>
-      <w:bookmarkEnd w:id="1"/>
     </w:p>
     <w:p>
       <w:pPr>
@@ -27179,9 +27177,61 @@
       <w:pPr>
         <w:rPr>
           <w:rFonts w:ascii="Times New Roman" w:eastAsia="Times New Roman" w:hAnsi="Times New Roman" w:cs="Times New Roman"/>
-          <w:color w:val="000000"/>
-          <w:sz w:val="24"/>
-          <w:szCs w:val="24"/>
+          <w:b/>
+          <w:bCs/>
+          <w:color w:val="000000"/>
+          <w:sz w:val="28"/>
+          <w:szCs w:val="28"/>
+        </w:rPr>
+      </w:pPr>
+    </w:p>
+    <w:p>
+      <w:pPr>
+        <w:rPr>
+          <w:rFonts w:ascii="Times New Roman" w:eastAsia="Times New Roman" w:hAnsi="Times New Roman" w:cs="Times New Roman"/>
+          <w:b/>
+          <w:bCs/>
+          <w:color w:val="000000"/>
+          <w:sz w:val="28"/>
+          <w:szCs w:val="28"/>
+        </w:rPr>
+      </w:pPr>
+    </w:p>
+    <w:p>
+      <w:pPr>
+        <w:rPr>
+          <w:rFonts w:ascii="Times New Roman" w:eastAsia="Times New Roman" w:hAnsi="Times New Roman" w:cs="Times New Roman"/>
+          <w:b/>
+          <w:bCs/>
+          <w:color w:val="000000"/>
+          <w:sz w:val="28"/>
+          <w:szCs w:val="28"/>
+        </w:rPr>
+      </w:pPr>
+    </w:p>
+    <w:p>
+      <w:pPr>
+        <w:rPr>
+          <w:rFonts w:ascii="Times New Roman" w:eastAsia="Times New Roman" w:hAnsi="Times New Roman" w:cs="Times New Roman"/>
+          <w:b/>
+          <w:bCs/>
+          <w:color w:val="000000"/>
+          <w:sz w:val="28"/>
+          <w:szCs w:val="28"/>
+        </w:rPr>
+      </w:pPr>
+    </w:p>
+    <w:p>
+      <w:pPr>
+        <w:shd w:val="clear" w:color="auto" w:fill="FFFFFF"/>
+        <w:spacing w:after="0" w:line="240" w:lineRule="auto"/>
+        <w:rPr>
+          <w:rFonts w:ascii="Times New Roman" w:eastAsia="Times New Roman" w:hAnsi="Times New Roman" w:cs="Times New Roman"/>
+          <w:b/>
+          <w:bCs/>
+          <w:color w:val="000000"/>
+          <w:sz w:val="28"/>
+          <w:szCs w:val="28"/>
         </w:rPr>
       </w:pPr>
       <w:r>
@@ -27193,176 +27243,2069 @@
           <w:sz w:val="28"/>
           <w:szCs w:val="28"/>
         </w:rPr>
-        <w:t>Conclusion</w:t>
+        <w:t>6</w:t>
       </w:r>
       <w:r>
         <w:rPr>
           <w:rFonts w:ascii="Times New Roman" w:eastAsia="Times New Roman" w:hAnsi="Times New Roman" w:cs="Times New Roman"/>
-          <w:color w:val="000000"/>
-          <w:sz w:val="24"/>
-          <w:szCs w:val="24"/>
+          <w:b/>
+          <w:bCs/>
+          <w:color w:val="000000"/>
+          <w:sz w:val="28"/>
+          <w:szCs w:val="28"/>
+        </w:rPr>
+        <w:t xml:space="preserve">. </w:t>
+      </w:r>
+      <w:r>
+        <w:rPr>
+          <w:rFonts w:ascii="Times New Roman" w:eastAsia="Times New Roman" w:hAnsi="Times New Roman" w:cs="Times New Roman"/>
+          <w:b/>
+          <w:bCs/>
+          <w:color w:val="000000"/>
+          <w:sz w:val="28"/>
+          <w:szCs w:val="28"/>
+        </w:rPr>
+        <w:t>Applying Richardson Extrapolation to FDM Output</w:t>
+      </w:r>
+    </w:p>
+    <w:p>
+      <w:pPr>
+        <w:shd w:val="clear" w:color="auto" w:fill="FFFFFF"/>
+        <w:spacing w:after="0" w:line="240" w:lineRule="auto"/>
+        <w:rPr>
+          <w:rFonts w:ascii="Times New Roman" w:eastAsia="Times New Roman" w:hAnsi="Times New Roman" w:cs="Times New Roman"/>
+          <w:b/>
+          <w:bCs/>
+          <w:color w:val="000000"/>
+          <w:sz w:val="28"/>
+          <w:szCs w:val="28"/>
+        </w:rPr>
+      </w:pPr>
+      <w:r>
+        <w:rPr>
+          <w:rFonts w:ascii="Times New Roman" w:eastAsia="Times New Roman" w:hAnsi="Times New Roman" w:cs="Times New Roman"/>
+          <w:b/>
+          <w:bCs/>
+          <w:color w:val="000000"/>
+          <w:sz w:val="28"/>
+          <w:szCs w:val="28"/>
+        </w:rPr>
+        <w:tab/>
+      </w:r>
+      <w:r>
+        <w:rPr>
+          <w:rFonts w:ascii="Times New Roman" w:eastAsia="Times New Roman" w:hAnsi="Times New Roman" w:cs="Times New Roman"/>
+          <w:b/>
+          <w:bCs/>
+          <w:color w:val="000000"/>
+          <w:sz w:val="28"/>
+          <w:szCs w:val="28"/>
+        </w:rPr>
+        <w:tab/>
+      </w:r>
+      <m:oMath>
+        <m:sSub>
+          <m:sSubPr>
+            <m:ctrlPr>
+              <w:rPr>
+                <w:rFonts w:ascii="Cambria Math" w:eastAsia="Times New Roman" w:hAnsi="Cambria Math" w:cs="Times New Roman"/>
+                <w:b/>
+                <w:bCs/>
+                <w:i/>
+                <w:color w:val="000000"/>
+                <w:sz w:val="28"/>
+                <w:szCs w:val="28"/>
+              </w:rPr>
+            </m:ctrlPr>
+          </m:sSubPr>
+          <m:e>
+            <m:r>
+              <m:rPr>
+                <m:sty m:val="bi"/>
+              </m:rPr>
+              <w:rPr>
+                <w:rFonts w:ascii="Cambria Math" w:eastAsia="Times New Roman" w:hAnsi="Cambria Math" w:cs="Times New Roman"/>
+                <w:color w:val="000000"/>
+                <w:sz w:val="28"/>
+                <w:szCs w:val="28"/>
+              </w:rPr>
+              <m:t>Q</m:t>
+            </m:r>
+          </m:e>
+          <m:sub>
+            <m:r>
+              <m:rPr>
+                <m:sty m:val="bi"/>
+              </m:rPr>
+              <w:rPr>
+                <w:rFonts w:ascii="Cambria Math" w:eastAsia="Times New Roman" w:hAnsi="Cambria Math" w:cs="Times New Roman"/>
+                <w:color w:val="000000"/>
+                <w:sz w:val="28"/>
+                <w:szCs w:val="28"/>
+              </w:rPr>
+              <m:t>extrapolated</m:t>
+            </m:r>
+          </m:sub>
+        </m:sSub>
+        <m:r>
+          <m:rPr>
+            <m:sty m:val="bi"/>
+          </m:rPr>
+          <w:rPr>
+            <w:rFonts w:ascii="Cambria Math" w:eastAsia="Times New Roman" w:hAnsi="Cambria Math" w:cs="Times New Roman"/>
+            <w:color w:val="000000"/>
+            <w:sz w:val="28"/>
+            <w:szCs w:val="28"/>
+          </w:rPr>
+          <m:t xml:space="preserve">= </m:t>
+        </m:r>
+        <m:sSubSup>
+          <m:sSubSupPr>
+            <m:ctrlPr>
+              <w:rPr>
+                <w:rFonts w:ascii="Cambria Math" w:eastAsia="Times New Roman" w:hAnsi="Cambria Math" w:cs="Times New Roman"/>
+                <w:b/>
+                <w:bCs/>
+                <w:i/>
+                <w:color w:val="000000"/>
+                <w:sz w:val="28"/>
+                <w:szCs w:val="28"/>
+              </w:rPr>
+            </m:ctrlPr>
+          </m:sSubSupPr>
+          <m:e>
+            <m:r>
+              <m:rPr>
+                <m:sty m:val="bi"/>
+              </m:rPr>
+              <w:rPr>
+                <w:rFonts w:ascii="Cambria Math" w:eastAsia="Times New Roman" w:hAnsi="Cambria Math" w:cs="Times New Roman"/>
+                <w:color w:val="000000"/>
+                <w:sz w:val="28"/>
+                <w:szCs w:val="28"/>
+              </w:rPr>
+              <m:t>(Q</m:t>
+            </m:r>
+          </m:e>
+          <m:sub>
+            <m:f>
+              <m:fPr>
+                <m:ctrlPr>
+                  <w:rPr>
+                    <w:rFonts w:ascii="Cambria Math" w:eastAsia="Times New Roman" w:hAnsi="Cambria Math" w:cs="Times New Roman"/>
+                    <w:b/>
+                    <w:bCs/>
+                    <w:i/>
+                    <w:color w:val="000000"/>
+                    <w:sz w:val="28"/>
+                    <w:szCs w:val="28"/>
+                  </w:rPr>
+                </m:ctrlPr>
+              </m:fPr>
+              <m:num>
+                <m:r>
+                  <m:rPr>
+                    <m:sty m:val="b"/>
+                  </m:rPr>
+                  <w:rPr>
+                    <w:rFonts w:ascii="Cambria Math" w:eastAsia="Times New Roman" w:hAnsi="Cambria Math" w:cs="Times New Roman"/>
+                    <w:color w:val="000000"/>
+                    <w:sz w:val="28"/>
+                    <w:szCs w:val="28"/>
+                  </w:rPr>
+                  <m:t>Δ</m:t>
+                </m:r>
+                <m:r>
+                  <m:rPr>
+                    <m:sty m:val="bi"/>
+                  </m:rPr>
+                  <w:rPr>
+                    <w:rFonts w:ascii="Cambria Math" w:eastAsia="Times New Roman" w:hAnsi="Cambria Math" w:cs="Times New Roman"/>
+                    <w:color w:val="000000"/>
+                    <w:sz w:val="28"/>
+                    <w:szCs w:val="28"/>
+                  </w:rPr>
+                  <m:t>x</m:t>
+                </m:r>
+              </m:num>
+              <m:den>
+                <m:r>
+                  <m:rPr>
+                    <m:sty m:val="bi"/>
+                  </m:rPr>
+                  <w:rPr>
+                    <w:rFonts w:ascii="Cambria Math" w:eastAsia="Times New Roman" w:hAnsi="Cambria Math" w:cs="Times New Roman"/>
+                    <w:color w:val="000000"/>
+                    <w:sz w:val="28"/>
+                    <w:szCs w:val="28"/>
+                  </w:rPr>
+                  <m:t>2</m:t>
+                </m:r>
+              </m:den>
+            </m:f>
+          </m:sub>
+          <m:sup>
+            <m:r>
+              <m:rPr>
+                <m:sty m:val="bi"/>
+              </m:rPr>
+              <w:rPr>
+                <w:rFonts w:ascii="Cambria Math" w:eastAsia="Times New Roman" w:hAnsi="Cambria Math" w:cs="Times New Roman"/>
+                <w:color w:val="000000"/>
+                <w:sz w:val="28"/>
+                <w:szCs w:val="28"/>
+              </w:rPr>
+              <m:t>2</m:t>
+            </m:r>
+          </m:sup>
+        </m:sSubSup>
+        <m:r>
+          <m:rPr>
+            <m:sty m:val="bi"/>
+          </m:rPr>
+          <w:rPr>
+            <w:rFonts w:ascii="Cambria Math" w:eastAsia="Times New Roman" w:hAnsi="Cambria Math" w:cs="Times New Roman"/>
+            <w:color w:val="000000"/>
+            <w:sz w:val="28"/>
+            <w:szCs w:val="28"/>
+          </w:rPr>
+          <m:t>-</m:t>
+        </m:r>
+        <m:sSubSup>
+          <m:sSubSupPr>
+            <m:ctrlPr>
+              <w:rPr>
+                <w:rFonts w:ascii="Cambria Math" w:eastAsia="Times New Roman" w:hAnsi="Cambria Math" w:cs="Times New Roman"/>
+                <w:b/>
+                <w:bCs/>
+                <w:i/>
+                <w:color w:val="000000"/>
+                <w:sz w:val="28"/>
+                <w:szCs w:val="28"/>
+              </w:rPr>
+            </m:ctrlPr>
+          </m:sSubSupPr>
+          <m:e>
+            <m:r>
+              <m:rPr>
+                <m:sty m:val="bi"/>
+              </m:rPr>
+              <w:rPr>
+                <w:rFonts w:ascii="Cambria Math" w:eastAsia="Times New Roman" w:hAnsi="Cambria Math" w:cs="Times New Roman"/>
+                <w:color w:val="000000"/>
+                <w:sz w:val="28"/>
+                <w:szCs w:val="28"/>
+              </w:rPr>
+              <m:t>Q</m:t>
+            </m:r>
+          </m:e>
+          <m:sub>
+            <m:r>
+              <m:rPr>
+                <m:sty m:val="b"/>
+              </m:rPr>
+              <w:rPr>
+                <w:rFonts w:ascii="Cambria Math" w:eastAsia="Times New Roman" w:hAnsi="Cambria Math" w:cs="Times New Roman"/>
+                <w:color w:val="000000"/>
+                <w:sz w:val="28"/>
+                <w:szCs w:val="28"/>
+              </w:rPr>
+              <m:t>Δ</m:t>
+            </m:r>
+            <m:r>
+              <m:rPr>
+                <m:sty m:val="bi"/>
+              </m:rPr>
+              <w:rPr>
+                <w:rFonts w:ascii="Cambria Math" w:eastAsia="Times New Roman" w:hAnsi="Cambria Math" w:cs="Times New Roman"/>
+                <w:color w:val="000000"/>
+                <w:sz w:val="28"/>
+                <w:szCs w:val="28"/>
+              </w:rPr>
+              <m:t xml:space="preserve">x </m:t>
+            </m:r>
+          </m:sub>
+          <m:sup>
+            <m:r>
+              <m:rPr>
+                <m:sty m:val="bi"/>
+              </m:rPr>
+              <w:rPr>
+                <w:rFonts w:ascii="Cambria Math" w:eastAsia="Times New Roman" w:hAnsi="Cambria Math" w:cs="Times New Roman"/>
+                <w:color w:val="000000"/>
+                <w:sz w:val="28"/>
+                <w:szCs w:val="28"/>
+              </w:rPr>
+              <m:t>1</m:t>
+            </m:r>
+          </m:sup>
+        </m:sSubSup>
+        <m:r>
+          <m:rPr>
+            <m:sty m:val="bi"/>
+          </m:rPr>
+          <w:rPr>
+            <w:rFonts w:ascii="Cambria Math" w:eastAsia="Times New Roman" w:hAnsi="Cambria Math" w:cs="Times New Roman"/>
+            <w:color w:val="000000"/>
+            <w:sz w:val="28"/>
+            <w:szCs w:val="28"/>
+          </w:rPr>
+          <m:t>*</m:t>
+        </m:r>
+        <m:sSubSup>
+          <m:sSubSupPr>
+            <m:ctrlPr>
+              <w:rPr>
+                <w:rFonts w:ascii="Cambria Math" w:eastAsia="Times New Roman" w:hAnsi="Cambria Math" w:cs="Times New Roman"/>
+                <w:b/>
+                <w:bCs/>
+                <w:i/>
+                <w:color w:val="000000"/>
+                <w:sz w:val="28"/>
+                <w:szCs w:val="28"/>
+              </w:rPr>
+            </m:ctrlPr>
+          </m:sSubSupPr>
+          <m:e>
+            <m:r>
+              <m:rPr>
+                <m:sty m:val="bi"/>
+              </m:rPr>
+              <w:rPr>
+                <w:rFonts w:ascii="Cambria Math" w:eastAsia="Times New Roman" w:hAnsi="Cambria Math" w:cs="Times New Roman"/>
+                <w:color w:val="000000"/>
+                <w:sz w:val="28"/>
+                <w:szCs w:val="28"/>
+              </w:rPr>
+              <m:t>Q</m:t>
+            </m:r>
+          </m:e>
+          <m:sub>
+            <m:f>
+              <m:fPr>
+                <m:ctrlPr>
+                  <w:rPr>
+                    <w:rFonts w:ascii="Cambria Math" w:eastAsia="Times New Roman" w:hAnsi="Cambria Math" w:cs="Times New Roman"/>
+                    <w:b/>
+                    <w:bCs/>
+                    <w:i/>
+                    <w:color w:val="000000"/>
+                    <w:sz w:val="28"/>
+                    <w:szCs w:val="28"/>
+                  </w:rPr>
+                </m:ctrlPr>
+              </m:fPr>
+              <m:num>
+                <m:r>
+                  <m:rPr>
+                    <m:sty m:val="b"/>
+                  </m:rPr>
+                  <w:rPr>
+                    <w:rFonts w:ascii="Cambria Math" w:eastAsia="Times New Roman" w:hAnsi="Cambria Math" w:cs="Times New Roman"/>
+                    <w:color w:val="000000"/>
+                    <w:sz w:val="28"/>
+                    <w:szCs w:val="28"/>
+                  </w:rPr>
+                  <m:t>Δ</m:t>
+                </m:r>
+                <m:r>
+                  <m:rPr>
+                    <m:sty m:val="bi"/>
+                  </m:rPr>
+                  <w:rPr>
+                    <w:rFonts w:ascii="Cambria Math" w:eastAsia="Times New Roman" w:hAnsi="Cambria Math" w:cs="Times New Roman"/>
+                    <w:color w:val="000000"/>
+                    <w:sz w:val="28"/>
+                    <w:szCs w:val="28"/>
+                  </w:rPr>
+                  <m:t>x</m:t>
+                </m:r>
+              </m:num>
+              <m:den>
+                <m:r>
+                  <m:rPr>
+                    <m:sty m:val="bi"/>
+                  </m:rPr>
+                  <w:rPr>
+                    <w:rFonts w:ascii="Cambria Math" w:eastAsia="Times New Roman" w:hAnsi="Cambria Math" w:cs="Times New Roman"/>
+                    <w:color w:val="000000"/>
+                    <w:sz w:val="28"/>
+                    <w:szCs w:val="28"/>
+                  </w:rPr>
+                  <m:t>4</m:t>
+                </m:r>
+              </m:den>
+            </m:f>
+          </m:sub>
+          <m:sup>
+            <m:r>
+              <m:rPr>
+                <m:sty m:val="bi"/>
+              </m:rPr>
+              <w:rPr>
+                <w:rFonts w:ascii="Cambria Math" w:eastAsia="Times New Roman" w:hAnsi="Cambria Math" w:cs="Times New Roman"/>
+                <w:color w:val="000000"/>
+                <w:sz w:val="28"/>
+                <w:szCs w:val="28"/>
+              </w:rPr>
+              <m:t>1</m:t>
+            </m:r>
+          </m:sup>
+        </m:sSubSup>
+        <m:r>
+          <m:rPr>
+            <m:sty m:val="bi"/>
+          </m:rPr>
+          <w:rPr>
+            <w:rFonts w:ascii="Cambria Math" w:eastAsia="Times New Roman" w:hAnsi="Cambria Math" w:cs="Times New Roman"/>
+            <w:color w:val="000000"/>
+            <w:sz w:val="28"/>
+            <w:szCs w:val="28"/>
+          </w:rPr>
+          <m:t>)</m:t>
+        </m:r>
+      </m:oMath>
+      <w:r>
+        <w:rPr>
+          <w:rFonts w:ascii="Times New Roman" w:eastAsia="Times New Roman" w:hAnsi="Times New Roman" w:cs="Times New Roman"/>
+          <w:b/>
+          <w:bCs/>
+          <w:color w:val="000000"/>
+          <w:sz w:val="28"/>
+          <w:szCs w:val="28"/>
+        </w:rPr>
+        <w:t>/(</w:t>
+      </w:r>
+      <m:oMath>
+        <m:r>
+          <m:rPr>
+            <m:sty m:val="bi"/>
+          </m:rPr>
+          <w:rPr>
+            <w:rFonts w:ascii="Cambria Math" w:eastAsia="Times New Roman" w:hAnsi="Cambria Math" w:cs="Times New Roman"/>
+            <w:color w:val="000000"/>
+            <w:sz w:val="28"/>
+            <w:szCs w:val="28"/>
+          </w:rPr>
+          <m:t xml:space="preserve"> 2</m:t>
+        </m:r>
+        <m:sSubSup>
+          <m:sSubSupPr>
+            <m:ctrlPr>
+              <w:rPr>
+                <w:rFonts w:ascii="Cambria Math" w:eastAsia="Times New Roman" w:hAnsi="Cambria Math" w:cs="Times New Roman"/>
+                <w:b/>
+                <w:bCs/>
+                <w:i/>
+                <w:color w:val="000000"/>
+                <w:sz w:val="28"/>
+                <w:szCs w:val="28"/>
+              </w:rPr>
+            </m:ctrlPr>
+          </m:sSubSupPr>
+          <m:e>
+            <m:r>
+              <m:rPr>
+                <m:sty m:val="bi"/>
+              </m:rPr>
+              <w:rPr>
+                <w:rFonts w:ascii="Cambria Math" w:eastAsia="Times New Roman" w:hAnsi="Cambria Math" w:cs="Times New Roman"/>
+                <w:color w:val="000000"/>
+                <w:sz w:val="28"/>
+                <w:szCs w:val="28"/>
+              </w:rPr>
+              <m:t>Q</m:t>
+            </m:r>
+          </m:e>
+          <m:sub>
+            <m:f>
+              <m:fPr>
+                <m:ctrlPr>
+                  <w:rPr>
+                    <w:rFonts w:ascii="Cambria Math" w:eastAsia="Times New Roman" w:hAnsi="Cambria Math" w:cs="Times New Roman"/>
+                    <w:b/>
+                    <w:bCs/>
+                    <w:i/>
+                    <w:color w:val="000000"/>
+                    <w:sz w:val="28"/>
+                    <w:szCs w:val="28"/>
+                  </w:rPr>
+                </m:ctrlPr>
+              </m:fPr>
+              <m:num>
+                <m:r>
+                  <m:rPr>
+                    <m:sty m:val="b"/>
+                  </m:rPr>
+                  <w:rPr>
+                    <w:rFonts w:ascii="Cambria Math" w:eastAsia="Times New Roman" w:hAnsi="Cambria Math" w:cs="Times New Roman"/>
+                    <w:color w:val="000000"/>
+                    <w:sz w:val="28"/>
+                    <w:szCs w:val="28"/>
+                  </w:rPr>
+                  <m:t>Δ</m:t>
+                </m:r>
+                <m:r>
+                  <m:rPr>
+                    <m:sty m:val="bi"/>
+                  </m:rPr>
+                  <w:rPr>
+                    <w:rFonts w:ascii="Cambria Math" w:eastAsia="Times New Roman" w:hAnsi="Cambria Math" w:cs="Times New Roman"/>
+                    <w:color w:val="000000"/>
+                    <w:sz w:val="28"/>
+                    <w:szCs w:val="28"/>
+                  </w:rPr>
+                  <m:t>x</m:t>
+                </m:r>
+              </m:num>
+              <m:den>
+                <m:r>
+                  <m:rPr>
+                    <m:sty m:val="bi"/>
+                  </m:rPr>
+                  <w:rPr>
+                    <w:rFonts w:ascii="Cambria Math" w:eastAsia="Times New Roman" w:hAnsi="Cambria Math" w:cs="Times New Roman"/>
+                    <w:color w:val="000000"/>
+                    <w:sz w:val="28"/>
+                    <w:szCs w:val="28"/>
+                  </w:rPr>
+                  <m:t>2</m:t>
+                </m:r>
+              </m:den>
+            </m:f>
+          </m:sub>
+          <m:sup>
+            <m:r>
+              <m:rPr>
+                <m:sty m:val="bi"/>
+              </m:rPr>
+              <w:rPr>
+                <w:rFonts w:ascii="Cambria Math" w:eastAsia="Times New Roman" w:hAnsi="Cambria Math" w:cs="Times New Roman"/>
+                <w:color w:val="000000"/>
+                <w:sz w:val="28"/>
+                <w:szCs w:val="28"/>
+              </w:rPr>
+              <m:t>1</m:t>
+            </m:r>
+          </m:sup>
+        </m:sSubSup>
+        <m:r>
+          <m:rPr>
+            <m:sty m:val="bi"/>
+          </m:rPr>
+          <w:rPr>
+            <w:rFonts w:ascii="Cambria Math" w:eastAsia="Times New Roman" w:hAnsi="Cambria Math" w:cs="Times New Roman"/>
+            <w:color w:val="000000"/>
+            <w:sz w:val="28"/>
+            <w:szCs w:val="28"/>
+          </w:rPr>
+          <m:t>+</m:t>
+        </m:r>
+        <m:sSubSup>
+          <m:sSubSupPr>
+            <m:ctrlPr>
+              <w:rPr>
+                <w:rFonts w:ascii="Cambria Math" w:eastAsia="Times New Roman" w:hAnsi="Cambria Math" w:cs="Times New Roman"/>
+                <w:b/>
+                <w:bCs/>
+                <w:i/>
+                <w:color w:val="000000"/>
+                <w:sz w:val="28"/>
+                <w:szCs w:val="28"/>
+              </w:rPr>
+            </m:ctrlPr>
+          </m:sSubSupPr>
+          <m:e>
+            <m:r>
+              <m:rPr>
+                <m:sty m:val="bi"/>
+              </m:rPr>
+              <w:rPr>
+                <w:rFonts w:ascii="Cambria Math" w:eastAsia="Times New Roman" w:hAnsi="Cambria Math" w:cs="Times New Roman"/>
+                <w:color w:val="000000"/>
+                <w:sz w:val="28"/>
+                <w:szCs w:val="28"/>
+              </w:rPr>
+              <m:t>Q</m:t>
+            </m:r>
+          </m:e>
+          <m:sub>
+            <m:r>
+              <m:rPr>
+                <m:sty m:val="b"/>
+              </m:rPr>
+              <w:rPr>
+                <w:rFonts w:ascii="Cambria Math" w:eastAsia="Times New Roman" w:hAnsi="Cambria Math" w:cs="Times New Roman"/>
+                <w:color w:val="000000"/>
+                <w:sz w:val="28"/>
+                <w:szCs w:val="28"/>
+              </w:rPr>
+              <m:t>Δ</m:t>
+            </m:r>
+            <m:r>
+              <m:rPr>
+                <m:sty m:val="bi"/>
+              </m:rPr>
+              <w:rPr>
+                <w:rFonts w:ascii="Cambria Math" w:eastAsia="Times New Roman" w:hAnsi="Cambria Math" w:cs="Times New Roman"/>
+                <w:color w:val="000000"/>
+                <w:sz w:val="28"/>
+                <w:szCs w:val="28"/>
+              </w:rPr>
+              <m:t xml:space="preserve">x </m:t>
+            </m:r>
+          </m:sub>
+          <m:sup>
+            <m:r>
+              <m:rPr>
+                <m:sty m:val="bi"/>
+              </m:rPr>
+              <w:rPr>
+                <w:rFonts w:ascii="Cambria Math" w:eastAsia="Times New Roman" w:hAnsi="Cambria Math" w:cs="Times New Roman"/>
+                <w:color w:val="000000"/>
+                <w:sz w:val="28"/>
+                <w:szCs w:val="28"/>
+              </w:rPr>
+              <m:t>1</m:t>
+            </m:r>
+          </m:sup>
+        </m:sSubSup>
+        <m:r>
+          <m:rPr>
+            <m:sty m:val="bi"/>
+          </m:rPr>
+          <w:rPr>
+            <w:rFonts w:ascii="Cambria Math" w:eastAsia="Times New Roman" w:hAnsi="Cambria Math" w:cs="Times New Roman"/>
+            <w:color w:val="000000"/>
+            <w:sz w:val="28"/>
+            <w:szCs w:val="28"/>
+          </w:rPr>
+          <m:t>+</m:t>
+        </m:r>
+        <m:sSubSup>
+          <m:sSubSupPr>
+            <m:ctrlPr>
+              <w:rPr>
+                <w:rFonts w:ascii="Cambria Math" w:eastAsia="Times New Roman" w:hAnsi="Cambria Math" w:cs="Times New Roman"/>
+                <w:b/>
+                <w:bCs/>
+                <w:i/>
+                <w:color w:val="000000"/>
+                <w:sz w:val="28"/>
+                <w:szCs w:val="28"/>
+              </w:rPr>
+            </m:ctrlPr>
+          </m:sSubSupPr>
+          <m:e>
+            <m:r>
+              <m:rPr>
+                <m:sty m:val="bi"/>
+              </m:rPr>
+              <w:rPr>
+                <w:rFonts w:ascii="Cambria Math" w:eastAsia="Times New Roman" w:hAnsi="Cambria Math" w:cs="Times New Roman"/>
+                <w:color w:val="000000"/>
+                <w:sz w:val="28"/>
+                <w:szCs w:val="28"/>
+              </w:rPr>
+              <m:t>Q</m:t>
+            </m:r>
+          </m:e>
+          <m:sub>
+            <m:f>
+              <m:fPr>
+                <m:ctrlPr>
+                  <w:rPr>
+                    <w:rFonts w:ascii="Cambria Math" w:eastAsia="Times New Roman" w:hAnsi="Cambria Math" w:cs="Times New Roman"/>
+                    <w:b/>
+                    <w:bCs/>
+                    <w:i/>
+                    <w:color w:val="000000"/>
+                    <w:sz w:val="28"/>
+                    <w:szCs w:val="28"/>
+                  </w:rPr>
+                </m:ctrlPr>
+              </m:fPr>
+              <m:num>
+                <m:r>
+                  <m:rPr>
+                    <m:sty m:val="b"/>
+                  </m:rPr>
+                  <w:rPr>
+                    <w:rFonts w:ascii="Cambria Math" w:eastAsia="Times New Roman" w:hAnsi="Cambria Math" w:cs="Times New Roman"/>
+                    <w:color w:val="000000"/>
+                    <w:sz w:val="28"/>
+                    <w:szCs w:val="28"/>
+                  </w:rPr>
+                  <m:t>Δ</m:t>
+                </m:r>
+                <m:r>
+                  <m:rPr>
+                    <m:sty m:val="bi"/>
+                  </m:rPr>
+                  <w:rPr>
+                    <w:rFonts w:ascii="Cambria Math" w:eastAsia="Times New Roman" w:hAnsi="Cambria Math" w:cs="Times New Roman"/>
+                    <w:color w:val="000000"/>
+                    <w:sz w:val="28"/>
+                    <w:szCs w:val="28"/>
+                  </w:rPr>
+                  <m:t>x</m:t>
+                </m:r>
+              </m:num>
+              <m:den>
+                <m:r>
+                  <m:rPr>
+                    <m:sty m:val="bi"/>
+                  </m:rPr>
+                  <w:rPr>
+                    <w:rFonts w:ascii="Cambria Math" w:eastAsia="Times New Roman" w:hAnsi="Cambria Math" w:cs="Times New Roman"/>
+                    <w:color w:val="000000"/>
+                    <w:sz w:val="28"/>
+                    <w:szCs w:val="28"/>
+                  </w:rPr>
+                  <m:t>4</m:t>
+                </m:r>
+              </m:den>
+            </m:f>
+          </m:sub>
+          <m:sup>
+            <m:r>
+              <m:rPr>
+                <m:sty m:val="bi"/>
+              </m:rPr>
+              <w:rPr>
+                <w:rFonts w:ascii="Cambria Math" w:eastAsia="Times New Roman" w:hAnsi="Cambria Math" w:cs="Times New Roman"/>
+                <w:color w:val="000000"/>
+                <w:sz w:val="28"/>
+                <w:szCs w:val="28"/>
+              </w:rPr>
+              <m:t>1</m:t>
+            </m:r>
+          </m:sup>
+        </m:sSubSup>
+      </m:oMath>
+      <w:r>
+        <w:rPr>
+          <w:rFonts w:ascii="Times New Roman" w:eastAsia="Times New Roman" w:hAnsi="Times New Roman" w:cs="Times New Roman"/>
+          <w:b/>
+          <w:bCs/>
+          <w:color w:val="000000"/>
+          <w:sz w:val="28"/>
+          <w:szCs w:val="28"/>
+        </w:rPr>
+        <w:t>)</w:t>
+      </w:r>
+    </w:p>
+    <w:p>
+      <w:pPr>
+        <w:shd w:val="clear" w:color="auto" w:fill="FFFFFF"/>
+        <w:spacing w:after="0" w:line="240" w:lineRule="auto"/>
+        <w:rPr>
+          <w:rFonts w:ascii="Times New Roman" w:eastAsia="Times New Roman" w:hAnsi="Times New Roman" w:cs="Times New Roman"/>
+          <w:color w:val="000000"/>
+          <w:sz w:val="24"/>
+          <w:szCs w:val="24"/>
+        </w:rPr>
+      </w:pPr>
+      <w:r>
+        <w:rPr>
+          <w:rFonts w:ascii="Times New Roman" w:eastAsia="Times New Roman" w:hAnsi="Times New Roman" w:cs="Times New Roman"/>
+          <w:b/>
+          <w:bCs/>
+          <w:color w:val="000000"/>
+          <w:sz w:val="28"/>
+          <w:szCs w:val="28"/>
+        </w:rPr>
+        <w:tab/>
+      </w:r>
+      <w:r>
+        <w:rPr>
+          <w:rFonts w:ascii="Times New Roman" w:eastAsia="Times New Roman" w:hAnsi="Times New Roman" w:cs="Times New Roman"/>
+          <w:color w:val="000000"/>
+          <w:sz w:val="28"/>
+          <w:szCs w:val="28"/>
+        </w:rPr>
+        <w:tab/>
+      </w:r>
+      <w:r>
+        <w:rPr>
+          <w:rFonts w:ascii="Times New Roman" w:eastAsia="Times New Roman" w:hAnsi="Times New Roman" w:cs="Times New Roman"/>
+          <w:color w:val="000000"/>
+          <w:sz w:val="24"/>
+          <w:szCs w:val="24"/>
+        </w:rPr>
+        <w:t>Each iteration of increasing step size, adds the FDM output at T(.5, .5) to the an array</w:t>
+      </w:r>
+      <w:r>
+        <w:rPr>
+          <w:rFonts w:ascii="Times New Roman" w:eastAsia="Times New Roman" w:hAnsi="Times New Roman" w:cs="Times New Roman"/>
+          <w:color w:val="000000"/>
+          <w:sz w:val="24"/>
+          <w:szCs w:val="24"/>
+        </w:rPr>
+        <w:t>. Once this array has a length greater than 2, the Richardson extrapolation can be applied. This is useful in comparing the convergence of the FDM output to an extrapolated value. The convergence (</w:t>
+      </w:r>
+      <m:oMath>
+        <m:r>
+          <w:rPr>
+            <w:rFonts w:ascii="Cambria Math" w:eastAsia="Times New Roman" w:hAnsi="Cambria Math" w:cs="Times New Roman"/>
+            <w:color w:val="000000"/>
+            <w:sz w:val="24"/>
+            <w:szCs w:val="24"/>
+          </w:rPr>
+          <m:t>β</m:t>
+        </m:r>
+      </m:oMath>
+      <w:r>
+        <w:rPr>
+          <w:rFonts w:ascii="Times New Roman" w:eastAsia="Times New Roman" w:hAnsi="Times New Roman" w:cs="Times New Roman"/>
+          <w:color w:val="000000"/>
+          <w:sz w:val="24"/>
+          <w:szCs w:val="24"/>
+        </w:rPr>
+        <w:t>) is calculated by:</w:t>
+      </w:r>
+    </w:p>
+    <w:p>
+      <w:pPr>
+        <w:shd w:val="clear" w:color="auto" w:fill="FFFFFF"/>
+        <w:spacing w:after="0" w:line="240" w:lineRule="auto"/>
+        <w:rPr>
+          <w:rFonts w:ascii="Times New Roman" w:eastAsia="Times New Roman" w:hAnsi="Times New Roman" w:cs="Times New Roman"/>
+          <w:color w:val="000000"/>
+          <w:sz w:val="24"/>
+          <w:szCs w:val="24"/>
+        </w:rPr>
+      </w:pPr>
+      <w:r>
+        <w:rPr>
+          <w:rFonts w:ascii="Times New Roman" w:eastAsia="Times New Roman" w:hAnsi="Times New Roman" w:cs="Times New Roman"/>
+          <w:color w:val="000000"/>
+          <w:sz w:val="24"/>
+          <w:szCs w:val="24"/>
+        </w:rPr>
+        <w:tab/>
+      </w:r>
+      <w:r>
+        <w:rPr>
+          <w:rFonts w:ascii="Times New Roman" w:eastAsia="Times New Roman" w:hAnsi="Times New Roman" w:cs="Times New Roman"/>
+          <w:color w:val="000000"/>
+          <w:sz w:val="24"/>
+          <w:szCs w:val="24"/>
+        </w:rPr>
+        <w:tab/>
+      </w:r>
+      <m:oMath>
+        <m:f>
+          <m:fPr>
+            <m:ctrlPr>
+              <w:rPr>
+                <w:rFonts w:ascii="Cambria Math" w:eastAsia="Times New Roman" w:hAnsi="Cambria Math" w:cs="Times New Roman"/>
+                <w:b/>
+                <w:bCs/>
+                <w:i/>
+                <w:color w:val="000000"/>
+                <w:sz w:val="24"/>
+                <w:szCs w:val="24"/>
+              </w:rPr>
+            </m:ctrlPr>
+          </m:fPr>
+          <m:num>
+            <m:r>
+              <m:rPr>
+                <m:sty m:val="bi"/>
+              </m:rPr>
+              <w:rPr>
+                <w:rFonts w:ascii="Cambria Math" w:eastAsia="Times New Roman" w:hAnsi="Cambria Math" w:cs="Times New Roman"/>
+                <w:color w:val="000000"/>
+                <w:sz w:val="24"/>
+                <w:szCs w:val="24"/>
+              </w:rPr>
+              <m:t>log</m:t>
+            </m:r>
+            <m:d>
+              <m:dPr>
+                <m:ctrlPr>
+                  <w:rPr>
+                    <w:rFonts w:ascii="Cambria Math" w:eastAsia="Times New Roman" w:hAnsi="Cambria Math" w:cs="Times New Roman"/>
+                    <w:b/>
+                    <w:bCs/>
+                    <w:i/>
+                    <w:color w:val="000000"/>
+                    <w:sz w:val="24"/>
+                    <w:szCs w:val="24"/>
+                  </w:rPr>
+                </m:ctrlPr>
+              </m:dPr>
+              <m:e>
+                <m:sSub>
+                  <m:sSubPr>
+                    <m:ctrlPr>
+                      <w:rPr>
+                        <w:rFonts w:ascii="Cambria Math" w:eastAsia="Times New Roman" w:hAnsi="Cambria Math" w:cs="Times New Roman"/>
+                        <w:b/>
+                        <w:bCs/>
+                        <w:i/>
+                        <w:color w:val="000000"/>
+                        <w:sz w:val="24"/>
+                        <w:szCs w:val="24"/>
+                      </w:rPr>
+                    </m:ctrlPr>
+                  </m:sSubPr>
+                  <m:e>
+                    <m:r>
+                      <m:rPr>
+                        <m:sty m:val="bi"/>
+                      </m:rPr>
+                      <w:rPr>
+                        <w:rFonts w:ascii="Cambria Math" w:eastAsia="Times New Roman" w:hAnsi="Cambria Math" w:cs="Times New Roman"/>
+                        <w:color w:val="000000"/>
+                        <w:sz w:val="24"/>
+                        <w:szCs w:val="24"/>
+                      </w:rPr>
+                      <m:t>Q</m:t>
+                    </m:r>
+                  </m:e>
+                  <m:sub>
+                    <m:r>
+                      <m:rPr>
+                        <m:sty m:val="bi"/>
+                      </m:rPr>
+                      <w:rPr>
+                        <w:rFonts w:ascii="Cambria Math" w:eastAsia="Times New Roman" w:hAnsi="Cambria Math" w:cs="Times New Roman"/>
+                        <w:color w:val="000000"/>
+                        <w:sz w:val="24"/>
+                        <w:szCs w:val="24"/>
+                      </w:rPr>
+                      <m:t>extrapolated</m:t>
+                    </m:r>
+                  </m:sub>
+                </m:sSub>
+                <m:r>
+                  <m:rPr>
+                    <m:sty m:val="bi"/>
+                  </m:rPr>
+                  <w:rPr>
+                    <w:rFonts w:ascii="Cambria Math" w:eastAsia="Times New Roman" w:hAnsi="Cambria Math" w:cs="Times New Roman"/>
+                    <w:color w:val="000000"/>
+                    <w:sz w:val="24"/>
+                    <w:szCs w:val="24"/>
+                  </w:rPr>
+                  <m:t>-</m:t>
+                </m:r>
+                <m:sSub>
+                  <m:sSubPr>
+                    <m:ctrlPr>
+                      <w:rPr>
+                        <w:rFonts w:ascii="Cambria Math" w:eastAsia="Times New Roman" w:hAnsi="Cambria Math" w:cs="Times New Roman"/>
+                        <w:b/>
+                        <w:bCs/>
+                        <w:i/>
+                        <w:color w:val="000000"/>
+                        <w:sz w:val="24"/>
+                        <w:szCs w:val="24"/>
+                      </w:rPr>
+                    </m:ctrlPr>
+                  </m:sSubPr>
+                  <m:e>
+                    <m:r>
+                      <m:rPr>
+                        <m:sty m:val="bi"/>
+                      </m:rPr>
+                      <w:rPr>
+                        <w:rFonts w:ascii="Cambria Math" w:eastAsia="Times New Roman" w:hAnsi="Cambria Math" w:cs="Times New Roman"/>
+                        <w:color w:val="000000"/>
+                        <w:sz w:val="24"/>
+                        <w:szCs w:val="24"/>
+                      </w:rPr>
+                      <m:t>Q</m:t>
+                    </m:r>
+                  </m:e>
+                  <m:sub>
+                    <m:r>
+                      <m:rPr>
+                        <m:sty m:val="b"/>
+                      </m:rPr>
+                      <w:rPr>
+                        <w:rFonts w:ascii="Cambria Math" w:eastAsia="Times New Roman" w:hAnsi="Cambria Math" w:cs="Times New Roman"/>
+                        <w:color w:val="000000"/>
+                        <w:sz w:val="24"/>
+                        <w:szCs w:val="24"/>
+                      </w:rPr>
+                      <m:t>Δ</m:t>
+                    </m:r>
+                    <m:r>
+                      <m:rPr>
+                        <m:sty m:val="bi"/>
+                      </m:rPr>
+                      <w:rPr>
+                        <w:rFonts w:ascii="Cambria Math" w:eastAsia="Times New Roman" w:hAnsi="Cambria Math" w:cs="Times New Roman"/>
+                        <w:color w:val="000000"/>
+                        <w:sz w:val="24"/>
+                        <w:szCs w:val="24"/>
+                      </w:rPr>
+                      <m:t>x</m:t>
+                    </m:r>
+                  </m:sub>
+                </m:sSub>
+              </m:e>
+            </m:d>
+            <m:ctrlPr>
+              <w:rPr>
+                <w:rFonts w:ascii="Cambria Math" w:eastAsia="Times New Roman" w:hAnsi="Cambria Math" w:cs="Times New Roman"/>
+                <w:i/>
+                <w:color w:val="000000"/>
+                <w:sz w:val="24"/>
+                <w:szCs w:val="24"/>
+              </w:rPr>
+            </m:ctrlPr>
+          </m:num>
+          <m:den>
+            <m:sSubSup>
+              <m:sSubSupPr>
+                <m:ctrlPr>
+                  <w:rPr>
+                    <w:rFonts w:ascii="Cambria Math" w:eastAsia="Times New Roman" w:hAnsi="Cambria Math" w:cs="Times New Roman"/>
+                    <w:b/>
+                    <w:bCs/>
+                    <w:i/>
+                    <w:color w:val="000000"/>
+                    <w:sz w:val="24"/>
+                    <w:szCs w:val="24"/>
+                  </w:rPr>
+                </m:ctrlPr>
+              </m:sSubSupPr>
+              <m:e>
+                <m:r>
+                  <m:rPr>
+                    <m:sty m:val="bi"/>
+                  </m:rPr>
+                  <w:rPr>
+                    <w:rFonts w:ascii="Cambria Math" w:eastAsia="Times New Roman" w:hAnsi="Cambria Math" w:cs="Times New Roman"/>
+                    <w:color w:val="000000"/>
+                    <w:sz w:val="24"/>
+                    <w:szCs w:val="24"/>
+                  </w:rPr>
+                  <m:t>Q</m:t>
+                </m:r>
+              </m:e>
+              <m:sub>
+                <m:r>
+                  <m:rPr>
+                    <m:sty m:val="b"/>
+                  </m:rPr>
+                  <w:rPr>
+                    <w:rFonts w:ascii="Cambria Math" w:eastAsia="Times New Roman" w:hAnsi="Cambria Math" w:cs="Times New Roman"/>
+                    <w:color w:val="000000"/>
+                    <w:sz w:val="24"/>
+                    <w:szCs w:val="24"/>
+                  </w:rPr>
+                  <m:t>Δ</m:t>
+                </m:r>
+                <m:r>
+                  <m:rPr>
+                    <m:sty m:val="bi"/>
+                  </m:rPr>
+                  <w:rPr>
+                    <w:rFonts w:ascii="Cambria Math" w:eastAsia="Times New Roman" w:hAnsi="Cambria Math" w:cs="Times New Roman"/>
+                    <w:color w:val="000000"/>
+                    <w:sz w:val="24"/>
+                    <w:szCs w:val="24"/>
+                  </w:rPr>
+                  <m:t>x</m:t>
+                </m:r>
+              </m:sub>
+              <m:sup>
+                <m:r>
+                  <m:rPr>
+                    <m:sty m:val="bi"/>
+                  </m:rPr>
+                  <w:rPr>
+                    <w:rFonts w:ascii="Cambria Math" w:eastAsia="Times New Roman" w:hAnsi="Cambria Math" w:cs="Times New Roman"/>
+                    <w:color w:val="000000"/>
+                    <w:sz w:val="24"/>
+                    <w:szCs w:val="24"/>
+                  </w:rPr>
+                  <m:t>2</m:t>
+                </m:r>
+              </m:sup>
+            </m:sSubSup>
+            <m:r>
+              <m:rPr>
+                <m:sty m:val="bi"/>
+              </m:rPr>
+              <w:rPr>
+                <w:rFonts w:ascii="Cambria Math" w:eastAsia="Times New Roman" w:hAnsi="Cambria Math" w:cs="Times New Roman"/>
+                <w:color w:val="000000"/>
+                <w:sz w:val="24"/>
+                <w:szCs w:val="24"/>
+              </w:rPr>
+              <m:t>-</m:t>
+            </m:r>
+            <m:sSub>
+              <m:sSubPr>
+                <m:ctrlPr>
+                  <w:rPr>
+                    <w:rFonts w:ascii="Cambria Math" w:eastAsia="Times New Roman" w:hAnsi="Cambria Math" w:cs="Times New Roman"/>
+                    <w:b/>
+                    <w:bCs/>
+                    <w:i/>
+                    <w:color w:val="000000"/>
+                    <w:sz w:val="24"/>
+                    <w:szCs w:val="24"/>
+                  </w:rPr>
+                </m:ctrlPr>
+              </m:sSubPr>
+              <m:e>
+                <m:r>
+                  <m:rPr>
+                    <m:sty m:val="bi"/>
+                  </m:rPr>
+                  <w:rPr>
+                    <w:rFonts w:ascii="Cambria Math" w:eastAsia="Times New Roman" w:hAnsi="Cambria Math" w:cs="Times New Roman"/>
+                    <w:color w:val="000000"/>
+                    <w:sz w:val="24"/>
+                    <w:szCs w:val="24"/>
+                  </w:rPr>
+                  <m:t>Q</m:t>
+                </m:r>
+              </m:e>
+              <m:sub>
+                <m:f>
+                  <m:fPr>
+                    <m:ctrlPr>
+                      <w:rPr>
+                        <w:rFonts w:ascii="Cambria Math" w:eastAsia="Times New Roman" w:hAnsi="Cambria Math" w:cs="Times New Roman"/>
+                        <w:b/>
+                        <w:bCs/>
+                        <w:i/>
+                        <w:color w:val="000000"/>
+                        <w:sz w:val="24"/>
+                        <w:szCs w:val="24"/>
+                      </w:rPr>
+                    </m:ctrlPr>
+                  </m:fPr>
+                  <m:num>
+                    <m:r>
+                      <m:rPr>
+                        <m:sty m:val="b"/>
+                      </m:rPr>
+                      <w:rPr>
+                        <w:rFonts w:ascii="Cambria Math" w:eastAsia="Times New Roman" w:hAnsi="Cambria Math" w:cs="Times New Roman"/>
+                        <w:color w:val="000000"/>
+                        <w:sz w:val="24"/>
+                        <w:szCs w:val="24"/>
+                      </w:rPr>
+                      <m:t>Δ</m:t>
+                    </m:r>
+                    <m:r>
+                      <m:rPr>
+                        <m:sty m:val="bi"/>
+                      </m:rPr>
+                      <w:rPr>
+                        <w:rFonts w:ascii="Cambria Math" w:eastAsia="Times New Roman" w:hAnsi="Cambria Math" w:cs="Times New Roman"/>
+                        <w:color w:val="000000"/>
+                        <w:sz w:val="24"/>
+                        <w:szCs w:val="24"/>
+                      </w:rPr>
+                      <m:t>x</m:t>
+                    </m:r>
+                  </m:num>
+                  <m:den>
+                    <m:r>
+                      <m:rPr>
+                        <m:sty m:val="bi"/>
+                      </m:rPr>
+                      <w:rPr>
+                        <w:rFonts w:ascii="Cambria Math" w:eastAsia="Times New Roman" w:hAnsi="Cambria Math" w:cs="Times New Roman"/>
+                        <w:color w:val="000000"/>
+                        <w:sz w:val="24"/>
+                        <w:szCs w:val="24"/>
+                      </w:rPr>
+                      <m:t>2</m:t>
+                    </m:r>
+                  </m:den>
+                </m:f>
+              </m:sub>
+            </m:sSub>
+          </m:den>
+        </m:f>
+        <m:r>
+          <m:rPr>
+            <m:sty m:val="bi"/>
+          </m:rPr>
+          <w:rPr>
+            <w:rFonts w:ascii="Cambria Math" w:eastAsia="Times New Roman" w:hAnsi="Cambria Math" w:cs="Times New Roman"/>
+            <w:color w:val="000000"/>
+            <w:sz w:val="24"/>
+            <w:szCs w:val="24"/>
+          </w:rPr>
+          <m:t>*</m:t>
+        </m:r>
+        <m:f>
+          <m:fPr>
+            <m:ctrlPr>
+              <w:rPr>
+                <w:rFonts w:ascii="Cambria Math" w:eastAsia="Times New Roman" w:hAnsi="Cambria Math" w:cs="Times New Roman"/>
+                <w:b/>
+                <w:bCs/>
+                <w:i/>
+                <w:color w:val="000000"/>
+                <w:sz w:val="24"/>
+                <w:szCs w:val="24"/>
+              </w:rPr>
+            </m:ctrlPr>
+          </m:fPr>
+          <m:num>
+            <m:r>
+              <m:rPr>
+                <m:sty m:val="bi"/>
+              </m:rPr>
+              <w:rPr>
+                <w:rFonts w:ascii="Cambria Math" w:eastAsia="Times New Roman" w:hAnsi="Cambria Math" w:cs="Times New Roman"/>
+                <w:color w:val="000000"/>
+                <w:sz w:val="24"/>
+                <w:szCs w:val="24"/>
+              </w:rPr>
+              <m:t>1</m:t>
+            </m:r>
+          </m:num>
+          <m:den>
+            <m:r>
+              <m:rPr>
+                <m:sty m:val="bi"/>
+              </m:rPr>
+              <w:rPr>
+                <w:rFonts w:ascii="Cambria Math" w:eastAsia="Times New Roman" w:hAnsi="Cambria Math" w:cs="Times New Roman"/>
+                <w:color w:val="000000"/>
+                <w:sz w:val="24"/>
+                <w:szCs w:val="24"/>
+              </w:rPr>
+              <m:t>log</m:t>
+            </m:r>
+            <m:d>
+              <m:dPr>
+                <m:ctrlPr>
+                  <w:rPr>
+                    <w:rFonts w:ascii="Cambria Math" w:eastAsia="Times New Roman" w:hAnsi="Cambria Math" w:cs="Times New Roman"/>
+                    <w:b/>
+                    <w:bCs/>
+                    <w:i/>
+                    <w:color w:val="000000"/>
+                    <w:sz w:val="24"/>
+                    <w:szCs w:val="24"/>
+                  </w:rPr>
+                </m:ctrlPr>
+              </m:dPr>
+              <m:e>
+                <m:r>
+                  <m:rPr>
+                    <m:sty m:val="bi"/>
+                  </m:rPr>
+                  <w:rPr>
+                    <w:rFonts w:ascii="Cambria Math" w:eastAsia="Times New Roman" w:hAnsi="Cambria Math" w:cs="Times New Roman"/>
+                    <w:color w:val="000000"/>
+                    <w:sz w:val="24"/>
+                    <w:szCs w:val="24"/>
+                  </w:rPr>
+                  <m:t>2</m:t>
+                </m:r>
+              </m:e>
+            </m:d>
+          </m:den>
+        </m:f>
+      </m:oMath>
+      <w:r>
+        <w:rPr>
+          <w:rFonts w:ascii="Times New Roman" w:eastAsia="Times New Roman" w:hAnsi="Times New Roman" w:cs="Times New Roman"/>
+          <w:color w:val="000000"/>
+          <w:sz w:val="24"/>
+          <w:szCs w:val="24"/>
+        </w:rPr>
+        <w:t xml:space="preserve"> </w:t>
+      </w:r>
+    </w:p>
+    <w:p>
+      <w:pPr>
+        <w:shd w:val="clear" w:color="auto" w:fill="FFFFFF"/>
+        <w:spacing w:after="0" w:line="240" w:lineRule="auto"/>
+        <w:rPr>
+          <w:rFonts w:ascii="Times New Roman" w:eastAsia="Times New Roman" w:hAnsi="Times New Roman" w:cs="Times New Roman"/>
+          <w:color w:val="000000"/>
+          <w:sz w:val="28"/>
+          <w:szCs w:val="28"/>
+        </w:rPr>
+      </w:pPr>
+      <w:r>
+        <w:rPr>
+          <w:noProof/>
+        </w:rPr>
+        <w:drawing>
+          <wp:inline distT="0" distB="0" distL="0" distR="0" wp14:anchorId="00907C52" wp14:editId="5B0E98DD">
+            <wp:extent cx="5943600" cy="1751965"/>
+            <wp:effectExtent l="0" t="0" r="0" b="635"/>
+            <wp:docPr id="20" name="Picture 20"/>
+            <wp:cNvGraphicFramePr>
+              <a:graphicFrameLocks xmlns:a="http://schemas.openxmlformats.org/drawingml/2006/main" noChangeAspect="1"/>
+            </wp:cNvGraphicFramePr>
+            <a:graphic xmlns:a="http://schemas.openxmlformats.org/drawingml/2006/main">
+              <a:graphicData uri="http://schemas.openxmlformats.org/drawingml/2006/picture">
+                <pic:pic xmlns:pic="http://schemas.openxmlformats.org/drawingml/2006/picture">
+                  <pic:nvPicPr>
+                    <pic:cNvPr id="1" name=""/>
+                    <pic:cNvPicPr/>
+                  </pic:nvPicPr>
+                  <pic:blipFill>
+                    <a:blip r:embed="rId27"/>
+                    <a:stretch>
+                      <a:fillRect/>
+                    </a:stretch>
+                  </pic:blipFill>
+                  <pic:spPr>
+                    <a:xfrm>
+                      <a:off x="0" y="0"/>
+                      <a:ext cx="5943600" cy="1751965"/>
+                    </a:xfrm>
+                    <a:prstGeom prst="rect">
+                      <a:avLst/>
+                    </a:prstGeom>
+                  </pic:spPr>
+                </pic:pic>
+              </a:graphicData>
+            </a:graphic>
+          </wp:inline>
+        </w:drawing>
+      </w:r>
+    </w:p>
+    <w:p>
+      <w:pPr>
+        <w:rPr>
+          <w:rFonts w:ascii="Times New Roman" w:eastAsia="Times New Roman" w:hAnsi="Times New Roman" w:cs="Times New Roman"/>
+          <w:b/>
+          <w:bCs/>
+          <w:color w:val="000000"/>
+          <w:sz w:val="28"/>
+          <w:szCs w:val="28"/>
+        </w:rPr>
+      </w:pPr>
+    </w:p>
+    <w:p>
+      <w:pPr>
+        <w:rPr>
+          <w:rFonts w:ascii="Times New Roman" w:eastAsia="Times New Roman" w:hAnsi="Times New Roman" w:cs="Times New Roman"/>
+          <w:b/>
+          <w:bCs/>
+          <w:color w:val="000000"/>
+          <w:sz w:val="28"/>
+          <w:szCs w:val="28"/>
+        </w:rPr>
+      </w:pPr>
+      <w:r>
+        <w:rPr>
+          <w:rFonts w:ascii="Times New Roman" w:eastAsia="Times New Roman" w:hAnsi="Times New Roman" w:cs="Times New Roman"/>
+          <w:b/>
+          <w:bCs/>
+          <w:color w:val="000000"/>
+          <w:sz w:val="28"/>
+          <w:szCs w:val="28"/>
+        </w:rPr>
+        <w:tab/>
+        <w:t>2</w:t>
+      </w:r>
+      <w:r>
+        <w:rPr>
+          <w:rFonts w:ascii="Times New Roman" w:eastAsia="Times New Roman" w:hAnsi="Times New Roman" w:cs="Times New Roman"/>
+          <w:b/>
+          <w:bCs/>
+          <w:color w:val="000000"/>
+          <w:sz w:val="28"/>
+          <w:szCs w:val="28"/>
+          <w:vertAlign w:val="superscript"/>
+        </w:rPr>
+        <w:t>nd</w:t>
+      </w:r>
+      <w:r>
+        <w:rPr>
+          <w:rFonts w:ascii="Times New Roman" w:eastAsia="Times New Roman" w:hAnsi="Times New Roman" w:cs="Times New Roman"/>
+          <w:b/>
+          <w:bCs/>
+          <w:color w:val="000000"/>
+          <w:sz w:val="28"/>
+          <w:szCs w:val="28"/>
+        </w:rPr>
+        <w:t xml:space="preserve"> order output </w:t>
+      </w:r>
+      <w:r>
+        <w:rPr>
+          <w:rFonts w:ascii="Times New Roman" w:eastAsia="Times New Roman" w:hAnsi="Times New Roman" w:cs="Times New Roman"/>
+          <w:b/>
+          <w:bCs/>
+          <w:color w:val="000000"/>
+          <w:sz w:val="28"/>
+          <w:szCs w:val="28"/>
+        </w:rPr>
+        <w:t>log(</w:t>
+      </w:r>
+      <m:oMath>
+        <m:r>
+          <m:rPr>
+            <m:sty m:val="b"/>
+          </m:rPr>
+          <w:rPr>
+            <w:rFonts w:ascii="Cambria Math" w:eastAsia="Times New Roman" w:hAnsi="Cambria Math" w:cs="Times New Roman"/>
+            <w:color w:val="000000"/>
+            <w:sz w:val="28"/>
+            <w:szCs w:val="28"/>
+          </w:rPr>
+          <m:t>Δ</m:t>
+        </m:r>
+        <m:r>
+          <m:rPr>
+            <m:sty m:val="bi"/>
+          </m:rPr>
+          <w:rPr>
+            <w:rFonts w:ascii="Cambria Math" w:eastAsia="Times New Roman" w:hAnsi="Cambria Math" w:cs="Times New Roman"/>
+            <w:color w:val="000000"/>
+            <w:sz w:val="28"/>
+            <w:szCs w:val="28"/>
+          </w:rPr>
+          <m:t>x</m:t>
+        </m:r>
+      </m:oMath>
+      <w:r>
+        <w:rPr>
+          <w:rFonts w:ascii="Times New Roman" w:eastAsia="Times New Roman" w:hAnsi="Times New Roman" w:cs="Times New Roman"/>
+          <w:b/>
+          <w:bCs/>
+          <w:color w:val="000000"/>
+          <w:sz w:val="28"/>
+          <w:szCs w:val="28"/>
+        </w:rPr>
+        <w:t>) vs -log(Error from Extrapolation), K = .7</w:t>
+      </w:r>
+      <w:r>
+        <w:rPr>
+          <w:rFonts w:ascii="Times New Roman" w:eastAsia="Times New Roman" w:hAnsi="Times New Roman" w:cs="Times New Roman"/>
+          <w:b/>
+          <w:bCs/>
+          <w:color w:val="000000"/>
+          <w:sz w:val="28"/>
+          <w:szCs w:val="28"/>
         </w:rPr>
         <w:t>:</w:t>
       </w:r>
     </w:p>
     <w:p>
       <w:pPr>
-        <w:rPr>
-          <w:rFonts w:ascii="Times New Roman" w:eastAsia="Times New Roman" w:hAnsi="Times New Roman" w:cs="Times New Roman"/>
-          <w:color w:val="000000"/>
-          <w:sz w:val="24"/>
-          <w:szCs w:val="24"/>
+        <w:jc w:val="center"/>
+        <w:rPr>
+          <w:rFonts w:ascii="Times New Roman" w:eastAsia="Times New Roman" w:hAnsi="Times New Roman" w:cs="Times New Roman"/>
+          <w:b/>
+          <w:bCs/>
+          <w:color w:val="000000"/>
+          <w:sz w:val="28"/>
+          <w:szCs w:val="28"/>
         </w:rPr>
       </w:pPr>
       <w:r>
         <w:rPr>
-          <w:rFonts w:ascii="Times New Roman" w:eastAsia="Times New Roman" w:hAnsi="Times New Roman" w:cs="Times New Roman"/>
-          <w:color w:val="000000"/>
-          <w:sz w:val="24"/>
-          <w:szCs w:val="24"/>
-        </w:rPr>
-        <w:tab/>
-        <w:t xml:space="preserve">Using finite element models, the Temperature as a function of position on the heat rod can be estimated. The current models used in this assignment make use of hierarchical functions, condensation, assembly, and penalty functions to find the temperature along the </w:t>
-      </w:r>
-      <w:proofErr w:type="spellStart"/>
-      <w:r>
-        <w:rPr>
-          <w:rFonts w:ascii="Times New Roman" w:eastAsia="Times New Roman" w:hAnsi="Times New Roman" w:cs="Times New Roman"/>
-          <w:color w:val="000000"/>
-          <w:sz w:val="24"/>
-          <w:szCs w:val="24"/>
-        </w:rPr>
-        <w:t>rod</w:t>
-      </w:r>
-      <w:proofErr w:type="spellEnd"/>
-      <w:r>
-        <w:rPr>
-          <w:rFonts w:ascii="Times New Roman" w:eastAsia="Times New Roman" w:hAnsi="Times New Roman" w:cs="Times New Roman"/>
-          <w:color w:val="000000"/>
-          <w:sz w:val="24"/>
-          <w:szCs w:val="24"/>
-        </w:rPr>
-        <w:t xml:space="preserve">. The results were found using p = 1, 2, 3, 4, and 5 for two different boundary conditions. The values of convergence reach their expected values for all orders for case 1 of about 2*p. As the </w:t>
-      </w:r>
-      <w:proofErr w:type="spellStart"/>
-      <w:r>
-        <w:rPr>
-          <w:rFonts w:ascii="Times New Roman" w:eastAsia="Times New Roman" w:hAnsi="Times New Roman" w:cs="Times New Roman"/>
-          <w:color w:val="000000"/>
-          <w:sz w:val="24"/>
-          <w:szCs w:val="24"/>
-        </w:rPr>
-        <w:t>deltaX</w:t>
-      </w:r>
-      <w:proofErr w:type="spellEnd"/>
-      <w:r>
-        <w:rPr>
-          <w:rFonts w:ascii="Times New Roman" w:eastAsia="Times New Roman" w:hAnsi="Times New Roman" w:cs="Times New Roman"/>
-          <w:color w:val="000000"/>
-          <w:sz w:val="24"/>
-          <w:szCs w:val="24"/>
-        </w:rPr>
-        <w:t xml:space="preserve"> increased, for larger p values, the convergence began to be dominated by truncation error as expected. This can likely be reduced by using other </w:t>
-      </w:r>
-      <w:proofErr w:type="spellStart"/>
-      <w:r>
-        <w:rPr>
-          <w:rFonts w:ascii="Times New Roman" w:eastAsia="Times New Roman" w:hAnsi="Times New Roman" w:cs="Times New Roman"/>
-          <w:color w:val="000000"/>
-          <w:sz w:val="24"/>
-          <w:szCs w:val="24"/>
-        </w:rPr>
-        <w:t>numpy</w:t>
-      </w:r>
-      <w:proofErr w:type="spellEnd"/>
-      <w:r>
-        <w:rPr>
-          <w:rFonts w:ascii="Times New Roman" w:eastAsia="Times New Roman" w:hAnsi="Times New Roman" w:cs="Times New Roman"/>
-          <w:color w:val="000000"/>
-          <w:sz w:val="24"/>
-          <w:szCs w:val="24"/>
-        </w:rPr>
-        <w:t xml:space="preserve"> extended precision functions in python. This code could also be improved by making a function that will automatically calculate Schur’s complement based on the p value instead of hardcoding each condensation for each value of p. </w:t>
+          <w:noProof/>
+        </w:rPr>
+        <w:drawing>
+          <wp:inline distT="0" distB="0" distL="0" distR="0" wp14:anchorId="1204825B" wp14:editId="15FDAAB9">
+            <wp:extent cx="4090008" cy="3175000"/>
+            <wp:effectExtent l="0" t="0" r="6350" b="6350"/>
+            <wp:docPr id="25" name="Picture 25"/>
+            <wp:cNvGraphicFramePr>
+              <a:graphicFrameLocks xmlns:a="http://schemas.openxmlformats.org/drawingml/2006/main" noChangeAspect="1"/>
+            </wp:cNvGraphicFramePr>
+            <a:graphic xmlns:a="http://schemas.openxmlformats.org/drawingml/2006/main">
+              <a:graphicData uri="http://schemas.openxmlformats.org/drawingml/2006/picture">
+                <pic:pic xmlns:pic="http://schemas.openxmlformats.org/drawingml/2006/picture">
+                  <pic:nvPicPr>
+                    <pic:cNvPr id="1" name=""/>
+                    <pic:cNvPicPr/>
+                  </pic:nvPicPr>
+                  <pic:blipFill>
+                    <a:blip r:embed="rId28"/>
+                    <a:stretch>
+                      <a:fillRect/>
+                    </a:stretch>
+                  </pic:blipFill>
+                  <pic:spPr>
+                    <a:xfrm>
+                      <a:off x="0" y="0"/>
+                      <a:ext cx="4115771" cy="3194999"/>
+                    </a:xfrm>
+                    <a:prstGeom prst="rect">
+                      <a:avLst/>
+                    </a:prstGeom>
+                  </pic:spPr>
+                </pic:pic>
+              </a:graphicData>
+            </a:graphic>
+          </wp:inline>
+        </w:drawing>
       </w:r>
     </w:p>
     <w:p>
       <w:pPr>
         <w:rPr>
           <w:rFonts w:ascii="Times New Roman" w:eastAsia="Times New Roman" w:hAnsi="Times New Roman" w:cs="Times New Roman"/>
-          <w:color w:val="000000"/>
-          <w:sz w:val="24"/>
-          <w:szCs w:val="24"/>
+          <w:b/>
+          <w:bCs/>
+          <w:color w:val="000000"/>
+          <w:sz w:val="28"/>
+          <w:szCs w:val="28"/>
         </w:rPr>
       </w:pPr>
       <w:r>
         <w:rPr>
           <w:rFonts w:ascii="Times New Roman" w:eastAsia="Times New Roman" w:hAnsi="Times New Roman" w:cs="Times New Roman"/>
-          <w:color w:val="000000"/>
-          <w:sz w:val="24"/>
-          <w:szCs w:val="24"/>
+          <w:b/>
+          <w:bCs/>
+          <w:color w:val="000000"/>
+          <w:sz w:val="28"/>
+          <w:szCs w:val="28"/>
         </w:rPr>
         <w:tab/>
-        <w:t xml:space="preserve">Compared to the error graphs of FDM, for the same </w:t>
       </w:r>
-      <w:proofErr w:type="spellStart"/>
       <w:r>
         <w:rPr>
           <w:rFonts w:ascii="Times New Roman" w:eastAsia="Times New Roman" w:hAnsi="Times New Roman" w:cs="Times New Roman"/>
-          <w:color w:val="000000"/>
-          <w:sz w:val="24"/>
-          <w:szCs w:val="24"/>
-        </w:rPr>
-        <w:t>deltaX</w:t>
+          <w:b/>
+          <w:bCs/>
+          <w:color w:val="000000"/>
+          <w:sz w:val="28"/>
+          <w:szCs w:val="28"/>
+        </w:rPr>
+        <w:tab/>
       </w:r>
-      <w:proofErr w:type="spellEnd"/>
+    </w:p>
+    <w:p>
+      <w:pPr>
+        <w:rPr>
+          <w:rFonts w:ascii="Times New Roman" w:eastAsia="Times New Roman" w:hAnsi="Times New Roman" w:cs="Times New Roman"/>
+          <w:b/>
+          <w:bCs/>
+          <w:color w:val="000000"/>
+          <w:sz w:val="28"/>
+          <w:szCs w:val="28"/>
+        </w:rPr>
+      </w:pPr>
+    </w:p>
+    <w:p>
+      <w:pPr>
+        <w:jc w:val="center"/>
+        <w:rPr>
+          <w:rFonts w:ascii="Times New Roman" w:eastAsia="Times New Roman" w:hAnsi="Times New Roman" w:cs="Times New Roman"/>
+          <w:b/>
+          <w:bCs/>
+          <w:color w:val="000000"/>
+          <w:sz w:val="28"/>
+          <w:szCs w:val="28"/>
+        </w:rPr>
+      </w:pPr>
+    </w:p>
+    <w:p>
+      <w:pPr>
+        <w:jc w:val="center"/>
+        <w:rPr>
+          <w:rFonts w:ascii="Times New Roman" w:eastAsia="Times New Roman" w:hAnsi="Times New Roman" w:cs="Times New Roman"/>
+          <w:b/>
+          <w:bCs/>
+          <w:color w:val="000000"/>
+          <w:sz w:val="28"/>
+          <w:szCs w:val="28"/>
+        </w:rPr>
+      </w:pPr>
       <w:r>
         <w:rPr>
           <w:rFonts w:ascii="Times New Roman" w:eastAsia="Times New Roman" w:hAnsi="Times New Roman" w:cs="Times New Roman"/>
-          <w:color w:val="000000"/>
-          <w:sz w:val="24"/>
-          <w:szCs w:val="24"/>
-        </w:rPr>
-        <w:t>, FEM reaches better precision, noted from the log(</w:t>
+          <w:b/>
+          <w:bCs/>
+          <w:color w:val="000000"/>
+          <w:sz w:val="28"/>
+          <w:szCs w:val="28"/>
+        </w:rPr>
+        <w:t>2</w:t>
       </w:r>
-      <w:proofErr w:type="spellStart"/>
       <w:r>
         <w:rPr>
           <w:rFonts w:ascii="Times New Roman" w:eastAsia="Times New Roman" w:hAnsi="Times New Roman" w:cs="Times New Roman"/>
-          <w:color w:val="000000"/>
-          <w:sz w:val="24"/>
-          <w:szCs w:val="24"/>
-        </w:rPr>
-        <w:t>deltaX</w:t>
+          <w:b/>
+          <w:bCs/>
+          <w:color w:val="000000"/>
+          <w:sz w:val="28"/>
+          <w:szCs w:val="28"/>
+          <w:vertAlign w:val="superscript"/>
+        </w:rPr>
+        <w:t>nd</w:t>
       </w:r>
-      <w:proofErr w:type="spellEnd"/>
       <w:r>
         <w:rPr>
           <w:rFonts w:ascii="Times New Roman" w:eastAsia="Times New Roman" w:hAnsi="Times New Roman" w:cs="Times New Roman"/>
-          <w:color w:val="000000"/>
-          <w:sz w:val="24"/>
-          <w:szCs w:val="24"/>
-        </w:rPr>
-        <w:t xml:space="preserve">) and </w:t>
+          <w:b/>
+          <w:bCs/>
+          <w:color w:val="000000"/>
+          <w:sz w:val="28"/>
+          <w:szCs w:val="28"/>
+        </w:rPr>
+        <w:t xml:space="preserve"> order Convergence values using Extrapolation, K = .7:</w:t>
       </w:r>
-      <w:proofErr w:type="gramStart"/>
+    </w:p>
+    <w:p>
+      <w:pPr>
+        <w:jc w:val="center"/>
+        <w:rPr>
+          <w:rFonts w:ascii="Times New Roman" w:eastAsia="Times New Roman" w:hAnsi="Times New Roman" w:cs="Times New Roman"/>
+          <w:b/>
+          <w:bCs/>
+          <w:color w:val="000000"/>
+          <w:sz w:val="28"/>
+          <w:szCs w:val="28"/>
+        </w:rPr>
+      </w:pPr>
       <w:r>
         <w:rPr>
-          <w:rFonts w:ascii="Times New Roman" w:eastAsia="Times New Roman" w:hAnsi="Times New Roman" w:cs="Times New Roman"/>
-          <w:color w:val="000000"/>
-          <w:sz w:val="24"/>
-          <w:szCs w:val="24"/>
-        </w:rPr>
-        <w:t>log(</w:t>
+          <w:noProof/>
+        </w:rPr>
+        <w:drawing>
+          <wp:inline distT="0" distB="0" distL="0" distR="0" wp14:anchorId="0D5800A5" wp14:editId="0099C53D">
+            <wp:extent cx="4504267" cy="2552899"/>
+            <wp:effectExtent l="0" t="0" r="0" b="0"/>
+            <wp:docPr id="26" name="Picture 26"/>
+            <wp:cNvGraphicFramePr>
+              <a:graphicFrameLocks xmlns:a="http://schemas.openxmlformats.org/drawingml/2006/main" noChangeAspect="1"/>
+            </wp:cNvGraphicFramePr>
+            <a:graphic xmlns:a="http://schemas.openxmlformats.org/drawingml/2006/main">
+              <a:graphicData uri="http://schemas.openxmlformats.org/drawingml/2006/picture">
+                <pic:pic xmlns:pic="http://schemas.openxmlformats.org/drawingml/2006/picture">
+                  <pic:nvPicPr>
+                    <pic:cNvPr id="1" name=""/>
+                    <pic:cNvPicPr/>
+                  </pic:nvPicPr>
+                  <pic:blipFill>
+                    <a:blip r:embed="rId29"/>
+                    <a:stretch>
+                      <a:fillRect/>
+                    </a:stretch>
+                  </pic:blipFill>
+                  <pic:spPr>
+                    <a:xfrm>
+                      <a:off x="0" y="0"/>
+                      <a:ext cx="4540983" cy="2573709"/>
+                    </a:xfrm>
+                    <a:prstGeom prst="rect">
+                      <a:avLst/>
+                    </a:prstGeom>
+                  </pic:spPr>
+                </pic:pic>
+              </a:graphicData>
+            </a:graphic>
+          </wp:inline>
+        </w:drawing>
       </w:r>
-      <w:proofErr w:type="gramEnd"/>
+    </w:p>
+    <w:p>
+      <w:pPr>
+        <w:jc w:val="center"/>
+        <w:rPr>
+          <w:rFonts w:ascii="Times New Roman" w:eastAsia="Times New Roman" w:hAnsi="Times New Roman" w:cs="Times New Roman"/>
+          <w:b/>
+          <w:bCs/>
+          <w:color w:val="000000"/>
+          <w:sz w:val="28"/>
+          <w:szCs w:val="28"/>
+        </w:rPr>
+      </w:pPr>
       <w:r>
         <w:rPr>
           <w:rFonts w:ascii="Times New Roman" w:eastAsia="Times New Roman" w:hAnsi="Times New Roman" w:cs="Times New Roman"/>
-          <w:color w:val="000000"/>
-          <w:sz w:val="24"/>
-          <w:szCs w:val="24"/>
-        </w:rPr>
-        <w:t>error graphs).</w:t>
+          <w:b/>
+          <w:bCs/>
+          <w:color w:val="000000"/>
+          <w:sz w:val="28"/>
+          <w:szCs w:val="28"/>
+        </w:rPr>
+        <w:t>2</w:t>
+      </w:r>
+      <w:r>
+        <w:rPr>
+          <w:rFonts w:ascii="Times New Roman" w:eastAsia="Times New Roman" w:hAnsi="Times New Roman" w:cs="Times New Roman"/>
+          <w:b/>
+          <w:bCs/>
+          <w:color w:val="000000"/>
+          <w:sz w:val="28"/>
+          <w:szCs w:val="28"/>
+          <w:vertAlign w:val="superscript"/>
+        </w:rPr>
+        <w:t>nd</w:t>
+      </w:r>
+      <w:r>
+        <w:rPr>
+          <w:rFonts w:ascii="Times New Roman" w:eastAsia="Times New Roman" w:hAnsi="Times New Roman" w:cs="Times New Roman"/>
+          <w:b/>
+          <w:bCs/>
+          <w:color w:val="000000"/>
+          <w:sz w:val="28"/>
+          <w:szCs w:val="28"/>
+        </w:rPr>
+        <w:t xml:space="preserve"> order Convergence values using Extrapolation, K = 1:</w:t>
+      </w:r>
+    </w:p>
+    <w:p>
+      <w:pPr>
+        <w:jc w:val="center"/>
+        <w:rPr>
+          <w:rFonts w:ascii="Times New Roman" w:eastAsia="Times New Roman" w:hAnsi="Times New Roman" w:cs="Times New Roman"/>
+          <w:b/>
+          <w:bCs/>
+          <w:color w:val="000000"/>
+          <w:sz w:val="28"/>
+          <w:szCs w:val="28"/>
+        </w:rPr>
+      </w:pPr>
+      <w:r>
+        <w:rPr>
+          <w:rFonts w:ascii="Times New Roman" w:eastAsia="Times New Roman" w:hAnsi="Times New Roman" w:cs="Times New Roman"/>
+          <w:b/>
+          <w:bCs/>
+          <w:color w:val="000000"/>
+          <w:sz w:val="28"/>
+          <w:szCs w:val="28"/>
+        </w:rPr>
+        <w:t>*smaller convergence value can be observed when comparing to K = .7</w:t>
+      </w:r>
+    </w:p>
+    <w:p>
+      <w:pPr>
+        <w:jc w:val="center"/>
+        <w:rPr>
+          <w:rFonts w:ascii="Times New Roman" w:eastAsia="Times New Roman" w:hAnsi="Times New Roman" w:cs="Times New Roman"/>
+          <w:b/>
+          <w:bCs/>
+          <w:color w:val="000000"/>
+          <w:sz w:val="28"/>
+          <w:szCs w:val="28"/>
+        </w:rPr>
+      </w:pPr>
+      <w:r>
+        <w:rPr>
+          <w:noProof/>
+        </w:rPr>
+        <w:drawing>
+          <wp:inline distT="0" distB="0" distL="0" distR="0" wp14:anchorId="1F1A0093" wp14:editId="3F75D71C">
+            <wp:extent cx="4529667" cy="2629239"/>
+            <wp:effectExtent l="0" t="0" r="4445" b="0"/>
+            <wp:docPr id="22" name="Picture 22"/>
+            <wp:cNvGraphicFramePr>
+              <a:graphicFrameLocks xmlns:a="http://schemas.openxmlformats.org/drawingml/2006/main" noChangeAspect="1"/>
+            </wp:cNvGraphicFramePr>
+            <a:graphic xmlns:a="http://schemas.openxmlformats.org/drawingml/2006/main">
+              <a:graphicData uri="http://schemas.openxmlformats.org/drawingml/2006/picture">
+                <pic:pic xmlns:pic="http://schemas.openxmlformats.org/drawingml/2006/picture">
+                  <pic:nvPicPr>
+                    <pic:cNvPr id="1" name=""/>
+                    <pic:cNvPicPr/>
+                  </pic:nvPicPr>
+                  <pic:blipFill>
+                    <a:blip r:embed="rId30"/>
+                    <a:stretch>
+                      <a:fillRect/>
+                    </a:stretch>
+                  </pic:blipFill>
+                  <pic:spPr>
+                    <a:xfrm>
+                      <a:off x="0" y="0"/>
+                      <a:ext cx="4567093" cy="2650963"/>
+                    </a:xfrm>
+                    <a:prstGeom prst="rect">
+                      <a:avLst/>
+                    </a:prstGeom>
+                  </pic:spPr>
+                </pic:pic>
+              </a:graphicData>
+            </a:graphic>
+          </wp:inline>
+        </w:drawing>
+      </w:r>
+    </w:p>
+    <w:p>
+      <w:pPr>
+        <w:rPr>
+          <w:rFonts w:ascii="Times New Roman" w:eastAsia="Times New Roman" w:hAnsi="Times New Roman" w:cs="Times New Roman"/>
+          <w:b/>
+          <w:bCs/>
+          <w:color w:val="000000"/>
+          <w:sz w:val="28"/>
+          <w:szCs w:val="28"/>
+        </w:rPr>
+      </w:pPr>
+      <w:r>
+        <w:rPr>
+          <w:rFonts w:ascii="Times New Roman" w:eastAsia="Times New Roman" w:hAnsi="Times New Roman" w:cs="Times New Roman"/>
+          <w:b/>
+          <w:bCs/>
+          <w:color w:val="000000"/>
+          <w:sz w:val="28"/>
+          <w:szCs w:val="28"/>
+        </w:rPr>
+        <w:t xml:space="preserve"> 4</w:t>
+      </w:r>
+      <w:r>
+        <w:rPr>
+          <w:rFonts w:ascii="Times New Roman" w:eastAsia="Times New Roman" w:hAnsi="Times New Roman" w:cs="Times New Roman"/>
+          <w:b/>
+          <w:bCs/>
+          <w:color w:val="000000"/>
+          <w:sz w:val="28"/>
+          <w:szCs w:val="28"/>
+          <w:vertAlign w:val="superscript"/>
+        </w:rPr>
+        <w:t>th</w:t>
+      </w:r>
+      <w:r>
+        <w:rPr>
+          <w:rFonts w:ascii="Times New Roman" w:eastAsia="Times New Roman" w:hAnsi="Times New Roman" w:cs="Times New Roman"/>
+          <w:b/>
+          <w:bCs/>
+          <w:color w:val="000000"/>
+          <w:sz w:val="28"/>
+          <w:szCs w:val="28"/>
+        </w:rPr>
+        <w:t xml:space="preserve"> order output log(</w:t>
+      </w:r>
+      <m:oMath>
+        <m:r>
+          <m:rPr>
+            <m:sty m:val="b"/>
+          </m:rPr>
+          <w:rPr>
+            <w:rFonts w:ascii="Cambria Math" w:eastAsia="Times New Roman" w:hAnsi="Cambria Math" w:cs="Times New Roman"/>
+            <w:color w:val="000000"/>
+            <w:sz w:val="28"/>
+            <w:szCs w:val="28"/>
+          </w:rPr>
+          <m:t>Δ</m:t>
+        </m:r>
+        <m:r>
+          <m:rPr>
+            <m:sty m:val="bi"/>
+          </m:rPr>
+          <w:rPr>
+            <w:rFonts w:ascii="Cambria Math" w:eastAsia="Times New Roman" w:hAnsi="Cambria Math" w:cs="Times New Roman"/>
+            <w:color w:val="000000"/>
+            <w:sz w:val="28"/>
+            <w:szCs w:val="28"/>
+          </w:rPr>
+          <m:t>x</m:t>
+        </m:r>
+      </m:oMath>
+      <w:r>
+        <w:rPr>
+          <w:rFonts w:ascii="Times New Roman" w:eastAsia="Times New Roman" w:hAnsi="Times New Roman" w:cs="Times New Roman"/>
+          <w:b/>
+          <w:bCs/>
+          <w:color w:val="000000"/>
+          <w:sz w:val="28"/>
+          <w:szCs w:val="28"/>
+        </w:rPr>
+        <w:t>) vs -log(Error from Extrapolation), K = .7:</w:t>
+      </w:r>
+    </w:p>
+    <w:p>
+      <w:pPr>
+        <w:jc w:val="center"/>
+        <w:rPr>
+          <w:rFonts w:ascii="Times New Roman" w:eastAsia="Times New Roman" w:hAnsi="Times New Roman" w:cs="Times New Roman"/>
+          <w:b/>
+          <w:bCs/>
+          <w:color w:val="000000"/>
+          <w:sz w:val="28"/>
+          <w:szCs w:val="28"/>
+        </w:rPr>
+      </w:pPr>
+    </w:p>
+    <w:p>
+      <w:pPr>
+        <w:jc w:val="center"/>
+        <w:rPr>
+          <w:rFonts w:ascii="Times New Roman" w:eastAsia="Times New Roman" w:hAnsi="Times New Roman" w:cs="Times New Roman"/>
+          <w:b/>
+          <w:bCs/>
+          <w:color w:val="000000"/>
+          <w:sz w:val="28"/>
+          <w:szCs w:val="28"/>
+        </w:rPr>
+      </w:pPr>
+      <w:r>
+        <w:rPr>
+          <w:noProof/>
+        </w:rPr>
+        <w:drawing>
+          <wp:inline distT="0" distB="0" distL="0" distR="0" wp14:anchorId="1FF65508" wp14:editId="71FB9C21">
+            <wp:extent cx="5943600" cy="4672330"/>
+            <wp:effectExtent l="0" t="0" r="0" b="0"/>
+            <wp:docPr id="27" name="Picture 27"/>
+            <wp:cNvGraphicFramePr>
+              <a:graphicFrameLocks xmlns:a="http://schemas.openxmlformats.org/drawingml/2006/main" noChangeAspect="1"/>
+            </wp:cNvGraphicFramePr>
+            <a:graphic xmlns:a="http://schemas.openxmlformats.org/drawingml/2006/main">
+              <a:graphicData uri="http://schemas.openxmlformats.org/drawingml/2006/picture">
+                <pic:pic xmlns:pic="http://schemas.openxmlformats.org/drawingml/2006/picture">
+                  <pic:nvPicPr>
+                    <pic:cNvPr id="1" name=""/>
+                    <pic:cNvPicPr/>
+                  </pic:nvPicPr>
+                  <pic:blipFill>
+                    <a:blip r:embed="rId31"/>
+                    <a:stretch>
+                      <a:fillRect/>
+                    </a:stretch>
+                  </pic:blipFill>
+                  <pic:spPr>
+                    <a:xfrm>
+                      <a:off x="0" y="0"/>
+                      <a:ext cx="5943600" cy="4672330"/>
+                    </a:xfrm>
+                    <a:prstGeom prst="rect">
+                      <a:avLst/>
+                    </a:prstGeom>
+                  </pic:spPr>
+                </pic:pic>
+              </a:graphicData>
+            </a:graphic>
+          </wp:inline>
+        </w:drawing>
+      </w:r>
+    </w:p>
+    <w:p>
+      <w:pPr>
+        <w:shd w:val="clear" w:color="auto" w:fill="FFFFFF"/>
+        <w:spacing w:after="0" w:line="240" w:lineRule="auto"/>
+        <w:rPr>
+          <w:rFonts w:ascii="Times New Roman" w:eastAsia="Times New Roman" w:hAnsi="Times New Roman" w:cs="Times New Roman"/>
+          <w:b/>
+          <w:bCs/>
+          <w:color w:val="000000"/>
+          <w:sz w:val="28"/>
+          <w:szCs w:val="28"/>
+        </w:rPr>
+      </w:pPr>
+      <w:r>
+        <w:rPr>
+          <w:rFonts w:ascii="Times New Roman" w:eastAsia="Times New Roman" w:hAnsi="Times New Roman" w:cs="Times New Roman"/>
+          <w:b/>
+          <w:bCs/>
+          <w:color w:val="000000"/>
+          <w:sz w:val="28"/>
+          <w:szCs w:val="28"/>
+        </w:rPr>
+        <w:t>7</w:t>
+      </w:r>
+      <w:r>
+        <w:rPr>
+          <w:rFonts w:ascii="Times New Roman" w:eastAsia="Times New Roman" w:hAnsi="Times New Roman" w:cs="Times New Roman"/>
+          <w:b/>
+          <w:bCs/>
+          <w:color w:val="000000"/>
+          <w:sz w:val="28"/>
+          <w:szCs w:val="28"/>
+        </w:rPr>
+        <w:t xml:space="preserve">. </w:t>
+      </w:r>
+      <w:r>
+        <w:rPr>
+          <w:rFonts w:ascii="Times New Roman" w:eastAsia="Times New Roman" w:hAnsi="Times New Roman" w:cs="Times New Roman"/>
+          <w:b/>
+          <w:bCs/>
+          <w:color w:val="000000"/>
+          <w:sz w:val="28"/>
+          <w:szCs w:val="28"/>
+        </w:rPr>
+        <w:t>Applying Richardson Extrapolation to FDM Output</w:t>
+      </w:r>
+    </w:p>
+    <w:p>
+      <w:pPr>
+        <w:rPr>
+          <w:rFonts w:ascii="Times New Roman" w:eastAsia="Times New Roman" w:hAnsi="Times New Roman" w:cs="Times New Roman"/>
+          <w:b/>
+          <w:bCs/>
+          <w:color w:val="000000"/>
+          <w:sz w:val="28"/>
+          <w:szCs w:val="28"/>
+        </w:rPr>
+      </w:pPr>
+    </w:p>
+    <w:p>
+      <w:pPr>
+        <w:rPr>
+          <w:rFonts w:ascii="Times New Roman" w:eastAsia="Times New Roman" w:hAnsi="Times New Roman" w:cs="Times New Roman"/>
+          <w:color w:val="000000"/>
+          <w:sz w:val="24"/>
+          <w:szCs w:val="24"/>
+        </w:rPr>
+      </w:pPr>
+      <w:r>
+        <w:rPr>
+          <w:rFonts w:ascii="Times New Roman" w:eastAsia="Times New Roman" w:hAnsi="Times New Roman" w:cs="Times New Roman"/>
+          <w:b/>
+          <w:bCs/>
+          <w:color w:val="000000"/>
+          <w:sz w:val="28"/>
+          <w:szCs w:val="28"/>
+        </w:rPr>
+        <w:t>Conclusion</w:t>
+      </w:r>
+      <w:r>
+        <w:rPr>
+          <w:rFonts w:ascii="Times New Roman" w:eastAsia="Times New Roman" w:hAnsi="Times New Roman" w:cs="Times New Roman"/>
+          <w:color w:val="000000"/>
+          <w:sz w:val="24"/>
+          <w:szCs w:val="24"/>
+        </w:rPr>
+        <w:t>:</w:t>
+      </w:r>
+    </w:p>
+    <w:p>
+      <w:pPr>
+        <w:rPr>
+          <w:rFonts w:ascii="Times New Roman" w:eastAsia="Times New Roman" w:hAnsi="Times New Roman" w:cs="Times New Roman"/>
+          <w:color w:val="000000"/>
+          <w:sz w:val="24"/>
+          <w:szCs w:val="24"/>
+        </w:rPr>
+      </w:pPr>
+      <w:r>
+        <w:rPr>
+          <w:rFonts w:ascii="Times New Roman" w:eastAsia="Times New Roman" w:hAnsi="Times New Roman" w:cs="Times New Roman"/>
+          <w:color w:val="000000"/>
+          <w:sz w:val="24"/>
+          <w:szCs w:val="24"/>
+        </w:rPr>
+        <w:tab/>
+        <w:t xml:space="preserve">Using finite element models, the Temperature as a function of position on the heat rod can be estimated. The current models used in this assignment make use of hierarchical functions, condensation, assembly, and penalty functions to find the temperature along the rod. The results were found using p = 1, 2, 3, 4, and 5 for two different boundary conditions. The values of convergence reach their expected values for all orders for case 1 of about 2*p. As the deltaX increased, for larger p values, the convergence began to be dominated by truncation error as expected. This can likely be reduced by using other numpy extended precision functions in python. This code could also be improved by making a function that will automatically calculate Schur’s complement based on the p value instead of hardcoding each condensation for each value of p. </w:t>
+      </w:r>
+    </w:p>
+    <w:p>
+      <w:pPr>
+        <w:rPr>
+          <w:rFonts w:ascii="Times New Roman" w:eastAsia="Times New Roman" w:hAnsi="Times New Roman" w:cs="Times New Roman"/>
+          <w:color w:val="000000"/>
+          <w:sz w:val="24"/>
+          <w:szCs w:val="24"/>
+        </w:rPr>
+      </w:pPr>
+      <w:r>
+        <w:rPr>
+          <w:rFonts w:ascii="Times New Roman" w:eastAsia="Times New Roman" w:hAnsi="Times New Roman" w:cs="Times New Roman"/>
+          <w:color w:val="000000"/>
+          <w:sz w:val="24"/>
+          <w:szCs w:val="24"/>
+        </w:rPr>
+        <w:tab/>
+        <w:t>Compared to the error graphs of FDM, for the same deltaX, FEM reaches better precision, noted from the log(deltaX) and log(error graphs).</w:t>
       </w:r>
     </w:p>
     <w:p>
@@ -27405,7 +29348,7 @@
     <w:p/>
     <w:p/>
     <w:sectPr>
-      <w:headerReference w:type="default" r:id="rId27"/>
+      <w:headerReference w:type="default" r:id="rId32"/>
       <w:pgSz w:w="12240" w:h="15840"/>
       <w:pgMar w:top="1440" w:right="1440" w:bottom="1440" w:left="1440" w:header="720" w:footer="720" w:gutter="0"/>
       <w:cols w:space="720"/>

</xml_diff>